<commit_message>
translate and check publication
</commit_message>
<xml_diff>
--- a/Publication_swig.docx
+++ b/Publication_swig.docx
@@ -54,7 +54,27 @@
           <w:sz w:val="24"/>
           <w:szCs w:val="24"/>
         </w:rPr>
-        <w:t>УДК 004.******</w:t>
+        <w:t xml:space="preserve">УДК </w:t>
+      </w:r>
+      <w:proofErr w:type="gramStart"/>
+      <w:r>
+        <w:rPr>
+          <w:rFonts w:ascii="Times New Roman" w:eastAsia="Times New Roman" w:hAnsi="Times New Roman" w:cs="Times New Roman"/>
+          <w:b/>
+          <w:sz w:val="24"/>
+          <w:szCs w:val="24"/>
+        </w:rPr>
+        <w:t>004.*</w:t>
+      </w:r>
+      <w:proofErr w:type="gramEnd"/>
+      <w:r>
+        <w:rPr>
+          <w:rFonts w:ascii="Times New Roman" w:eastAsia="Times New Roman" w:hAnsi="Times New Roman" w:cs="Times New Roman"/>
+          <w:b/>
+          <w:sz w:val="24"/>
+          <w:szCs w:val="24"/>
+        </w:rPr>
+        <w:t>*****</w:t>
       </w:r>
     </w:p>
     <w:p>
@@ -875,7 +895,23 @@
           <w:sz w:val="24"/>
           <w:szCs w:val="24"/>
         </w:rPr>
-        <w:t>, что является существенным для приложений р</w:t>
+        <w:t xml:space="preserve">, что является существенным </w:t>
+      </w:r>
+      <w:r>
+        <w:rPr>
+          <w:rFonts w:ascii="Times New Roman" w:eastAsia="Times New Roman" w:hAnsi="Times New Roman" w:cs="Times New Roman"/>
+          <w:sz w:val="24"/>
+          <w:szCs w:val="24"/>
+        </w:rPr>
+        <w:t>для приложений,</w:t>
+      </w:r>
+      <w:r>
+        <w:rPr>
+          <w:rFonts w:ascii="Times New Roman" w:eastAsia="Times New Roman" w:hAnsi="Times New Roman" w:cs="Times New Roman"/>
+          <w:sz w:val="24"/>
+          <w:szCs w:val="24"/>
+        </w:rPr>
+        <w:t xml:space="preserve"> р</w:t>
       </w:r>
       <w:r>
         <w:rPr>
@@ -988,6 +1024,7 @@
           <w:rFonts w:ascii="Times New Roman" w:eastAsia="Times New Roman" w:hAnsi="Times New Roman" w:cs="Times New Roman"/>
           <w:sz w:val="24"/>
           <w:szCs w:val="24"/>
+          <w:lang w:val="ru-RU"/>
         </w:rPr>
       </w:pPr>
       <w:r>
@@ -1119,7 +1156,27 @@
           <w:sz w:val="24"/>
           <w:szCs w:val="24"/>
         </w:rPr>
-        <w:t>интерфейсы, библиотеки.</w:t>
+        <w:t xml:space="preserve">интерфейсы, библиотеки, </w:t>
+      </w:r>
+      <w:proofErr w:type="gramStart"/>
+      <w:r>
+        <w:rPr>
+          <w:rFonts w:ascii="Times New Roman" w:eastAsia="Times New Roman" w:hAnsi="Times New Roman" w:cs="Times New Roman"/>
+          <w:sz w:val="24"/>
+          <w:szCs w:val="24"/>
+          <w:lang w:val="ru-RU"/>
+        </w:rPr>
+        <w:t>кросс-платформенный</w:t>
+      </w:r>
+      <w:proofErr w:type="gramEnd"/>
+      <w:r>
+        <w:rPr>
+          <w:rFonts w:ascii="Times New Roman" w:eastAsia="Times New Roman" w:hAnsi="Times New Roman" w:cs="Times New Roman"/>
+          <w:sz w:val="24"/>
+          <w:szCs w:val="24"/>
+          <w:lang w:val="ru-RU"/>
+        </w:rPr>
+        <w:t xml:space="preserve"> код.</w:t>
       </w:r>
     </w:p>
     <w:p>
@@ -1386,17 +1443,7 @@
           <w:sz w:val="24"/>
           <w:szCs w:val="24"/>
         </w:rPr>
-        <w:t>-объекты</w:t>
-      </w:r>
-      <w:bookmarkStart w:id="0" w:name="_GoBack"/>
-      <w:bookmarkEnd w:id="0"/>
-      <w:r>
-        <w:rPr>
-          <w:rFonts w:ascii="Times New Roman" w:eastAsia="Times New Roman" w:hAnsi="Times New Roman" w:cs="Times New Roman"/>
-          <w:sz w:val="24"/>
-          <w:szCs w:val="24"/>
-        </w:rPr>
-        <w:t xml:space="preserve"> и вызывать </w:t>
+        <w:t xml:space="preserve">-объекты и вызывать </w:t>
       </w:r>
       <w:proofErr w:type="spellStart"/>
       <w:r>
@@ -2885,6 +2932,7 @@
         <w:t xml:space="preserve"> </w:t>
       </w:r>
       <w:proofErr w:type="spellStart"/>
+      <w:proofErr w:type="gramStart"/>
       <w:r>
         <w:rPr>
           <w:rFonts w:ascii="Courier New" w:eastAsia="Times New Roman" w:hAnsi="Courier New" w:cs="Courier New"/>
@@ -2909,6 +2957,7 @@
         <w:t>(</w:t>
       </w:r>
       <w:proofErr w:type="spellStart"/>
+      <w:proofErr w:type="gramEnd"/>
       <w:r>
         <w:rPr>
           <w:rFonts w:ascii="Courier New" w:eastAsia="Times New Roman" w:hAnsi="Courier New" w:cs="Courier New"/>
@@ -3496,6 +3545,7 @@
               <w:t xml:space="preserve"> </w:t>
             </w:r>
             <w:proofErr w:type="spellStart"/>
+            <w:proofErr w:type="gramStart"/>
             <w:r>
               <w:rPr>
                 <w:rFonts w:ascii="Courier New" w:hAnsi="Courier New" w:cs="Courier New"/>
@@ -3519,7 +3569,21 @@
                 <w:highlight w:val="white"/>
                 <w:lang w:val="ru-RU"/>
               </w:rPr>
-              <w:t>();</w:t>
+              <w:t>(</w:t>
+            </w:r>
+            <w:proofErr w:type="gramEnd"/>
+            <w:r>
+              <w:rPr>
+                <w:rFonts w:ascii="Courier New" w:hAnsi="Courier New" w:cs="Courier New"/>
+                <w:b/>
+                <w:bCs/>
+                <w:color w:val="000080"/>
+                <w:sz w:val="20"/>
+                <w:szCs w:val="20"/>
+                <w:highlight w:val="white"/>
+                <w:lang w:val="ru-RU"/>
+              </w:rPr>
+              <w:t>);</w:t>
             </w:r>
           </w:p>
           <w:p>
@@ -3604,6 +3668,7 @@
         <w:t xml:space="preserve"> приведенном примере </w:t>
       </w:r>
       <w:proofErr w:type="spellStart"/>
+      <w:proofErr w:type="gramStart"/>
       <w:r>
         <w:rPr>
           <w:rFonts w:ascii="Courier New" w:hAnsi="Courier New" w:cs="Courier New"/>
@@ -3627,8 +3692,9 @@
           <w:highlight w:val="white"/>
           <w:lang w:val="ru-RU"/>
         </w:rPr>
-        <w:t>()</w:t>
-      </w:r>
+        <w:t>(</w:t>
+      </w:r>
+      <w:proofErr w:type="gramEnd"/>
       <w:r>
         <w:rPr>
           <w:rFonts w:ascii="Courier New" w:hAnsi="Courier New" w:cs="Courier New"/>
@@ -3637,6 +3703,19 @@
           <w:color w:val="000080"/>
           <w:sz w:val="20"/>
           <w:szCs w:val="20"/>
+          <w:highlight w:val="white"/>
+          <w:lang w:val="ru-RU"/>
+        </w:rPr>
+        <w:t>)</w:t>
+      </w:r>
+      <w:r>
+        <w:rPr>
+          <w:rFonts w:ascii="Courier New" w:hAnsi="Courier New" w:cs="Courier New"/>
+          <w:b/>
+          <w:bCs/>
+          <w:color w:val="000080"/>
+          <w:sz w:val="20"/>
+          <w:szCs w:val="20"/>
           <w:lang w:val="ru-RU"/>
         </w:rPr>
         <w:t xml:space="preserve"> – </w:t>
@@ -3709,6 +3788,7 @@
         <w:t xml:space="preserve">. Метод </w:t>
       </w:r>
       <w:proofErr w:type="spellStart"/>
+      <w:proofErr w:type="gramStart"/>
       <w:r>
         <w:rPr>
           <w:rFonts w:ascii="Courier New" w:eastAsia="Times New Roman" w:hAnsi="Courier New" w:cs="Courier New"/>
@@ -3732,6 +3812,7 @@
         </w:rPr>
         <w:t>(</w:t>
       </w:r>
+      <w:proofErr w:type="gramEnd"/>
       <w:r>
         <w:rPr>
           <w:rFonts w:ascii="Courier New" w:eastAsia="Times New Roman" w:hAnsi="Courier New" w:cs="Courier New"/>
@@ -3810,6 +3891,7 @@
         <w:t xml:space="preserve">Метод </w:t>
       </w:r>
       <w:proofErr w:type="spellStart"/>
+      <w:proofErr w:type="gramStart"/>
       <w:r>
         <w:rPr>
           <w:rFonts w:ascii="Courier New" w:eastAsia="Times New Roman" w:hAnsi="Courier New" w:cs="Courier New"/>
@@ -3833,6 +3915,7 @@
         </w:rPr>
         <w:t>(</w:t>
       </w:r>
+      <w:proofErr w:type="gramEnd"/>
       <w:r>
         <w:rPr>
           <w:rFonts w:ascii="Courier New" w:eastAsia="Times New Roman" w:hAnsi="Courier New" w:cs="Courier New"/>
@@ -4162,7 +4245,42 @@
           <w:sz w:val="24"/>
           <w:szCs w:val="24"/>
         </w:rPr>
-        <w:t xml:space="preserve">или в каталогах, указанных в переменной окружения PATH. Для UNIX библиотечный файл должен находиться либо в текущем каталоге процесса, либо в </w:t>
+        <w:t xml:space="preserve">или в каталогах, указанных в переменной </w:t>
+      </w:r>
+      <w:proofErr w:type="gramStart"/>
+      <w:r>
+        <w:rPr>
+          <w:rFonts w:ascii="Times New Roman" w:eastAsia="Times New Roman" w:hAnsi="Times New Roman" w:cs="Times New Roman"/>
+          <w:sz w:val="24"/>
+          <w:szCs w:val="24"/>
+        </w:rPr>
+        <w:t>окружения</w:t>
+      </w:r>
+      <w:r>
+        <w:rPr>
+          <w:rFonts w:ascii="Times New Roman" w:eastAsia="Times New Roman" w:hAnsi="Times New Roman" w:cs="Times New Roman"/>
+          <w:sz w:val="24"/>
+          <w:szCs w:val="24"/>
+          <w:lang w:val="ru-RU"/>
+        </w:rPr>
+        <w:t xml:space="preserve"> </w:t>
+      </w:r>
+      <w:r>
+        <w:rPr>
+          <w:rFonts w:ascii="Times New Roman" w:eastAsia="Times New Roman" w:hAnsi="Times New Roman" w:cs="Times New Roman"/>
+          <w:sz w:val="24"/>
+          <w:szCs w:val="24"/>
+        </w:rPr>
+        <w:t xml:space="preserve"> PATH</w:t>
+      </w:r>
+      <w:proofErr w:type="gramEnd"/>
+      <w:r>
+        <w:rPr>
+          <w:rFonts w:ascii="Times New Roman" w:eastAsia="Times New Roman" w:hAnsi="Times New Roman" w:cs="Times New Roman"/>
+          <w:sz w:val="24"/>
+          <w:szCs w:val="24"/>
+        </w:rPr>
+        <w:t xml:space="preserve">. Для UNIX библиотечный файл должен находиться либо в текущем каталоге процесса, либо в </w:t>
       </w:r>
       <w:r>
         <w:rPr>
@@ -4245,9 +4363,28 @@
           <w:szCs w:val="24"/>
         </w:rPr>
         <w:lastRenderedPageBreak/>
-        <w:t xml:space="preserve">каталогах, перечисленных в переменной окружения LD_LIBRARY_PATH. Если указанную библиотеку найти не удается, метод </w:t>
+        <w:t xml:space="preserve">каталогах, перечисленных </w:t>
+      </w:r>
+      <w:proofErr w:type="gramStart"/>
+      <w:r>
+        <w:rPr>
+          <w:rFonts w:ascii="Times New Roman" w:eastAsia="Times New Roman" w:hAnsi="Times New Roman" w:cs="Times New Roman"/>
+          <w:sz w:val="24"/>
+          <w:szCs w:val="24"/>
+        </w:rPr>
+        <w:t>в переменной окружения</w:t>
+      </w:r>
+      <w:proofErr w:type="gramEnd"/>
+      <w:r>
+        <w:rPr>
+          <w:rFonts w:ascii="Times New Roman" w:eastAsia="Times New Roman" w:hAnsi="Times New Roman" w:cs="Times New Roman"/>
+          <w:sz w:val="24"/>
+          <w:szCs w:val="24"/>
+        </w:rPr>
+        <w:t xml:space="preserve"> LD_LIBRARY_PATH. Если указанную библиотеку найти не удается, метод </w:t>
       </w:r>
       <w:proofErr w:type="spellStart"/>
+      <w:proofErr w:type="gramStart"/>
       <w:r>
         <w:rPr>
           <w:rFonts w:ascii="Courier New" w:eastAsia="Times New Roman" w:hAnsi="Courier New" w:cs="Courier New"/>
@@ -4271,6 +4408,7 @@
         </w:rPr>
         <w:t>(</w:t>
       </w:r>
+      <w:proofErr w:type="gramEnd"/>
       <w:r>
         <w:rPr>
           <w:rFonts w:ascii="Courier New" w:eastAsia="Times New Roman" w:hAnsi="Courier New" w:cs="Courier New"/>
@@ -4560,7 +4698,19 @@
                 <w:highlight w:val="white"/>
                 <w:lang w:val="en-US"/>
               </w:rPr>
-              <w:t xml:space="preserve"> main</w:t>
+              <w:t xml:space="preserve"> </w:t>
+            </w:r>
+            <w:proofErr w:type="gramStart"/>
+            <w:r>
+              <w:rPr>
+                <w:rFonts w:ascii="Courier New" w:hAnsi="Courier New" w:cs="Courier New"/>
+                <w:color w:val="000000"/>
+                <w:sz w:val="20"/>
+                <w:szCs w:val="20"/>
+                <w:highlight w:val="white"/>
+                <w:lang w:val="en-US"/>
+              </w:rPr>
+              <w:t>main</w:t>
             </w:r>
             <w:r>
               <w:rPr>
@@ -4575,6 +4725,7 @@
               </w:rPr>
               <w:t>(</w:t>
             </w:r>
+            <w:proofErr w:type="gramEnd"/>
             <w:r>
               <w:rPr>
                 <w:rFonts w:ascii="Courier New" w:hAnsi="Courier New" w:cs="Courier New"/>
@@ -4770,6 +4921,7 @@
               <w:t xml:space="preserve"> </w:t>
             </w:r>
             <w:proofErr w:type="spellStart"/>
+            <w:proofErr w:type="gramStart"/>
             <w:r>
               <w:rPr>
                 <w:rFonts w:ascii="Courier New" w:hAnsi="Courier New" w:cs="Courier New"/>
@@ -4793,7 +4945,21 @@
                 <w:highlight w:val="white"/>
                 <w:lang w:val="en-US"/>
               </w:rPr>
-              <w:t>();</w:t>
+              <w:t>(</w:t>
+            </w:r>
+            <w:proofErr w:type="gramEnd"/>
+            <w:r>
+              <w:rPr>
+                <w:rFonts w:ascii="Courier New" w:hAnsi="Courier New" w:cs="Courier New"/>
+                <w:b/>
+                <w:bCs/>
+                <w:color w:val="000080"/>
+                <w:sz w:val="20"/>
+                <w:szCs w:val="20"/>
+                <w:highlight w:val="white"/>
+                <w:lang w:val="en-US"/>
+              </w:rPr>
+              <w:t>);</w:t>
             </w:r>
           </w:p>
           <w:p>
@@ -6433,6 +6599,7 @@
               <w:t xml:space="preserve"> </w:t>
             </w:r>
             <w:proofErr w:type="spellStart"/>
+            <w:proofErr w:type="gramStart"/>
             <w:r>
               <w:rPr>
                 <w:rFonts w:ascii="Courier New" w:hAnsi="Courier New" w:cs="Courier New"/>
@@ -6456,7 +6623,21 @@
                 <w:highlight w:val="white"/>
                 <w:lang w:val="ru-RU"/>
               </w:rPr>
-              <w:t>();</w:t>
+              <w:t>(</w:t>
+            </w:r>
+            <w:proofErr w:type="gramEnd"/>
+            <w:r>
+              <w:rPr>
+                <w:rFonts w:ascii="Courier New" w:hAnsi="Courier New" w:cs="Courier New"/>
+                <w:b/>
+                <w:bCs/>
+                <w:color w:val="000080"/>
+                <w:sz w:val="20"/>
+                <w:szCs w:val="20"/>
+                <w:highlight w:val="white"/>
+                <w:lang w:val="ru-RU"/>
+              </w:rPr>
+              <w:t>);</w:t>
             </w:r>
           </w:p>
           <w:p>
@@ -8065,7 +8246,19 @@
                 <w:highlight w:val="white"/>
                 <w:lang w:val="en-US"/>
               </w:rPr>
-              <w:t>Java_MyClass_nativeMethod</w:t>
+              <w:t>Java_MyClass_</w:t>
+            </w:r>
+            <w:proofErr w:type="gramStart"/>
+            <w:r>
+              <w:rPr>
+                <w:rFonts w:ascii="Courier New" w:hAnsi="Courier New" w:cs="Courier New"/>
+                <w:color w:val="000000"/>
+                <w:sz w:val="20"/>
+                <w:szCs w:val="20"/>
+                <w:highlight w:val="white"/>
+                <w:lang w:val="en-US"/>
+              </w:rPr>
+              <w:t>nativeMethod</w:t>
             </w:r>
             <w:proofErr w:type="spellEnd"/>
             <w:r>
@@ -8082,6 +8275,7 @@
               <w:t>(</w:t>
             </w:r>
             <w:proofErr w:type="spellStart"/>
+            <w:proofErr w:type="gramEnd"/>
             <w:r>
               <w:rPr>
                 <w:rFonts w:ascii="Courier New" w:hAnsi="Courier New" w:cs="Courier New"/>
@@ -8482,6 +8676,7 @@
         <w:t>jni</w:t>
       </w:r>
       <w:proofErr w:type="spellEnd"/>
+      <w:proofErr w:type="gramStart"/>
       <w:r>
         <w:rPr>
           <w:rFonts w:ascii="Courier New" w:hAnsi="Courier New" w:cs="Courier New"/>
@@ -8493,6 +8688,7 @@
         </w:rPr>
         <w:t>.</w:t>
       </w:r>
+      <w:proofErr w:type="gramEnd"/>
       <w:r>
         <w:rPr>
           <w:rFonts w:ascii="Courier New" w:hAnsi="Courier New" w:cs="Courier New"/>
@@ -9393,6 +9589,7 @@
         </w:rPr>
         <w:t xml:space="preserve"> файл </w:t>
       </w:r>
+      <w:proofErr w:type="gramStart"/>
       <w:r>
         <w:rPr>
           <w:rFonts w:ascii="Times New Roman" w:eastAsia="Times New Roman" w:hAnsi="Times New Roman" w:cs="Times New Roman"/>
@@ -9408,7 +9605,16 @@
           <w:sz w:val="24"/>
           <w:szCs w:val="24"/>
         </w:rPr>
-        <w:t>.i с описанием экспортируемых функций; SWIG генерирует</w:t>
+        <w:t>.i</w:t>
+      </w:r>
+      <w:proofErr w:type="gramEnd"/>
+      <w:r>
+        <w:rPr>
+          <w:rFonts w:ascii="Times New Roman" w:eastAsia="Times New Roman" w:hAnsi="Times New Roman" w:cs="Times New Roman"/>
+          <w:sz w:val="24"/>
+          <w:szCs w:val="24"/>
+        </w:rPr>
+        <w:t xml:space="preserve"> с описанием экспортируемых функций; SWIG генерирует</w:t>
       </w:r>
       <w:r>
         <w:rPr>
@@ -9551,6 +9757,7 @@
         </w:rPr>
         <w:t>(</w:t>
       </w:r>
+      <w:proofErr w:type="gramStart"/>
       <w:r>
         <w:rPr>
           <w:rFonts w:ascii="Times New Roman" w:eastAsia="Times New Roman" w:hAnsi="Times New Roman" w:cs="Times New Roman"/>
@@ -9580,6 +9787,7 @@
         <w:t>i</w:t>
       </w:r>
       <w:proofErr w:type="spellEnd"/>
+      <w:proofErr w:type="gramEnd"/>
       <w:r>
         <w:rPr>
           <w:rFonts w:ascii="Times New Roman" w:eastAsia="Times New Roman" w:hAnsi="Times New Roman" w:cs="Times New Roman"/>
@@ -9738,6 +9946,7 @@
               <w:t>%</w:t>
             </w:r>
             <w:proofErr w:type="spellStart"/>
+            <w:proofErr w:type="gramStart"/>
             <w:r>
               <w:rPr>
                 <w:rFonts w:ascii="Courier New" w:eastAsia="Times New Roman" w:hAnsi="Courier New" w:cs="Courier New"/>
@@ -9759,6 +9968,7 @@
               </w:rPr>
               <w:t>(</w:t>
             </w:r>
+            <w:proofErr w:type="gramEnd"/>
             <w:r>
               <w:rPr>
                 <w:rFonts w:ascii="Courier New" w:eastAsia="Times New Roman" w:hAnsi="Courier New" w:cs="Courier New"/>
@@ -9887,9 +10097,20 @@
                 <w:szCs w:val="20"/>
                 <w:lang w:val="en-US"/>
               </w:rPr>
-              <w:t>std_vector.i</w:t>
+              <w:t>std_</w:t>
+            </w:r>
+            <w:proofErr w:type="gramStart"/>
+            <w:r>
+              <w:rPr>
+                <w:rFonts w:ascii="Courier New" w:eastAsia="Times New Roman" w:hAnsi="Courier New" w:cs="Courier New"/>
+                <w:color w:val="808080"/>
+                <w:szCs w:val="20"/>
+                <w:lang w:val="en-US"/>
+              </w:rPr>
+              <w:t>vector.i</w:t>
             </w:r>
             <w:proofErr w:type="spellEnd"/>
+            <w:proofErr w:type="gramEnd"/>
             <w:r>
               <w:rPr>
                 <w:rFonts w:ascii="Courier New" w:eastAsia="Times New Roman" w:hAnsi="Courier New" w:cs="Courier New"/>
@@ -9947,9 +10168,20 @@
                 <w:szCs w:val="20"/>
                 <w:lang w:val="en-US"/>
               </w:rPr>
-              <w:t>std_string.i</w:t>
+              <w:t>std_</w:t>
+            </w:r>
+            <w:proofErr w:type="gramStart"/>
+            <w:r>
+              <w:rPr>
+                <w:rFonts w:ascii="Courier New" w:eastAsia="Times New Roman" w:hAnsi="Courier New" w:cs="Courier New"/>
+                <w:color w:val="808080"/>
+                <w:szCs w:val="20"/>
+                <w:lang w:val="en-US"/>
+              </w:rPr>
+              <w:t>string.i</w:t>
             </w:r>
             <w:proofErr w:type="spellEnd"/>
+            <w:proofErr w:type="gramEnd"/>
             <w:r>
               <w:rPr>
                 <w:rFonts w:ascii="Courier New" w:eastAsia="Times New Roman" w:hAnsi="Courier New" w:cs="Courier New"/>
@@ -10000,6 +10232,7 @@
               <w:t>"</w:t>
             </w:r>
             <w:proofErr w:type="spellStart"/>
+            <w:proofErr w:type="gramStart"/>
             <w:r>
               <w:rPr>
                 <w:rFonts w:ascii="Courier New" w:eastAsia="Times New Roman" w:hAnsi="Courier New" w:cs="Courier New"/>
@@ -10010,6 +10243,7 @@
               <w:t>stdint.i</w:t>
             </w:r>
             <w:proofErr w:type="spellEnd"/>
+            <w:proofErr w:type="gramEnd"/>
             <w:r>
               <w:rPr>
                 <w:rFonts w:ascii="Courier New" w:eastAsia="Times New Roman" w:hAnsi="Courier New" w:cs="Courier New"/>
@@ -10060,6 +10294,7 @@
               <w:t>"</w:t>
             </w:r>
             <w:proofErr w:type="spellStart"/>
+            <w:proofErr w:type="gramStart"/>
             <w:r>
               <w:rPr>
                 <w:rFonts w:ascii="Courier New" w:eastAsia="Times New Roman" w:hAnsi="Courier New" w:cs="Courier New"/>
@@ -10070,6 +10305,7 @@
               <w:t>cpointer.i</w:t>
             </w:r>
             <w:proofErr w:type="spellEnd"/>
+            <w:proofErr w:type="gramEnd"/>
             <w:r>
               <w:rPr>
                 <w:rFonts w:ascii="Courier New" w:eastAsia="Times New Roman" w:hAnsi="Courier New" w:cs="Courier New"/>
@@ -10605,6 +10841,7 @@
               </w:rPr>
               <w:t>&lt;</w:t>
             </w:r>
+            <w:proofErr w:type="gramStart"/>
             <w:r>
               <w:rPr>
                 <w:rFonts w:ascii="Courier New" w:eastAsia="Times New Roman" w:hAnsi="Courier New" w:cs="Courier New"/>
@@ -10626,6 +10863,7 @@
               <w:t>::</w:t>
             </w:r>
             <w:proofErr w:type="spellStart"/>
+            <w:proofErr w:type="gramEnd"/>
             <w:r>
               <w:rPr>
                 <w:rFonts w:ascii="Courier New" w:eastAsia="Times New Roman" w:hAnsi="Courier New" w:cs="Courier New"/>
@@ -10854,6 +11092,7 @@
               <w:t>&lt;</w:t>
             </w:r>
             <w:proofErr w:type="spellStart"/>
+            <w:proofErr w:type="gramStart"/>
             <w:r>
               <w:rPr>
                 <w:rFonts w:ascii="Courier New" w:eastAsia="Times New Roman" w:hAnsi="Courier New" w:cs="Courier New"/>
@@ -10876,6 +11115,7 @@
               <w:t>::</w:t>
             </w:r>
             <w:proofErr w:type="spellStart"/>
+            <w:proofErr w:type="gramEnd"/>
             <w:r>
               <w:rPr>
                 <w:rFonts w:ascii="Courier New" w:eastAsia="Times New Roman" w:hAnsi="Courier New" w:cs="Courier New"/>
@@ -11106,6 +11346,7 @@
               <w:t>&lt;</w:t>
             </w:r>
             <w:proofErr w:type="spellStart"/>
+            <w:proofErr w:type="gramStart"/>
             <w:r>
               <w:rPr>
                 <w:rFonts w:ascii="Courier New" w:eastAsia="Times New Roman" w:hAnsi="Courier New" w:cs="Courier New"/>
@@ -11127,6 +11368,7 @@
               </w:rPr>
               <w:t>::</w:t>
             </w:r>
+            <w:proofErr w:type="gramEnd"/>
             <w:r>
               <w:rPr>
                 <w:rFonts w:ascii="Courier New" w:eastAsia="Times New Roman" w:hAnsi="Courier New" w:cs="Courier New"/>
@@ -11624,6 +11866,7 @@
         </w:rPr>
         <w:t xml:space="preserve">необходимо указать все заголовочные </w:t>
       </w:r>
+      <w:proofErr w:type="gramStart"/>
       <w:r>
         <w:rPr>
           <w:rFonts w:ascii="Times New Roman" w:eastAsia="Times New Roman" w:hAnsi="Times New Roman" w:cs="Times New Roman"/>
@@ -11634,6 +11877,7 @@
         </w:rPr>
         <w:t>.</w:t>
       </w:r>
+      <w:proofErr w:type="gramEnd"/>
       <w:r>
         <w:rPr>
           <w:rFonts w:ascii="Times New Roman" w:eastAsia="Times New Roman" w:hAnsi="Times New Roman" w:cs="Times New Roman"/>
@@ -11704,6 +11948,7 @@
         </w:rPr>
         <w:t xml:space="preserve"> языков С\С++, с которыми нельзя работать напрямую, необходимо сделать обертку в виде </w:t>
       </w:r>
+      <w:proofErr w:type="gramStart"/>
       <w:r>
         <w:rPr>
           <w:rFonts w:ascii="Courier New" w:eastAsia="Times New Roman" w:hAnsi="Courier New" w:cs="Courier New"/>
@@ -11726,6 +11971,7 @@
         </w:rPr>
         <w:t>(</w:t>
       </w:r>
+      <w:proofErr w:type="gramEnd"/>
       <w:r>
         <w:rPr>
           <w:rFonts w:ascii="Courier New" w:eastAsia="Times New Roman" w:hAnsi="Courier New" w:cs="Courier New"/>
@@ -11944,6 +12190,7 @@
         </w:rPr>
         <w:t>_</w:t>
       </w:r>
+      <w:proofErr w:type="gramStart"/>
       <w:r>
         <w:rPr>
           <w:rFonts w:ascii="Courier New" w:eastAsia="Times New Roman" w:hAnsi="Courier New" w:cs="Courier New"/>
@@ -11966,6 +12213,7 @@
         </w:rPr>
         <w:t>(</w:t>
       </w:r>
+      <w:proofErr w:type="gramEnd"/>
       <w:r>
         <w:rPr>
           <w:rFonts w:ascii="Courier New" w:eastAsia="Times New Roman" w:hAnsi="Courier New" w:cs="Courier New"/>
@@ -12781,7 +13029,17 @@
           <w:szCs w:val="24"/>
           <w:lang w:val="ru-RU"/>
         </w:rPr>
-        <w:t>После выполнения данных команд, будут собраны объектных файла *.</w:t>
+        <w:t xml:space="preserve">После выполнения данных команд, будут собраны объектных файла </w:t>
+      </w:r>
+      <w:proofErr w:type="gramStart"/>
+      <w:r>
+        <w:rPr>
+          <w:rFonts w:ascii="Times New Roman" w:eastAsia="Times New Roman" w:hAnsi="Times New Roman" w:cs="Times New Roman"/>
+          <w:sz w:val="24"/>
+          <w:szCs w:val="24"/>
+          <w:lang w:val="ru-RU"/>
+        </w:rPr>
+        <w:t>*.</w:t>
       </w:r>
       <w:r>
         <w:rPr>
@@ -12799,7 +13057,17 @@
           <w:szCs w:val="24"/>
           <w:lang w:val="ru-RU"/>
         </w:rPr>
-        <w:t xml:space="preserve">. </w:t>
+        <w:t>.</w:t>
+      </w:r>
+      <w:proofErr w:type="gramEnd"/>
+      <w:r>
+        <w:rPr>
+          <w:rFonts w:ascii="Times New Roman" w:eastAsia="Times New Roman" w:hAnsi="Times New Roman" w:cs="Times New Roman"/>
+          <w:sz w:val="24"/>
+          <w:szCs w:val="24"/>
+          <w:lang w:val="ru-RU"/>
+        </w:rPr>
+        <w:t xml:space="preserve"> </w:t>
       </w:r>
     </w:p>
     <w:p>
@@ -12920,7 +13188,7 @@
           <w:rFonts w:ascii="Times New Roman" w:eastAsia="Times New Roman" w:hAnsi="Times New Roman" w:cs="Times New Roman"/>
           <w:sz w:val="24"/>
           <w:szCs w:val="24"/>
-          <w:lang w:val="ru-RU"/>
+          <w:lang w:val="en-US"/>
         </w:rPr>
       </w:pPr>
     </w:p>
@@ -13473,16 +13741,7 @@
             <w:szCs w:val="24"/>
             <w:lang w:val="ru-RU"/>
           </w:rPr>
-          <m:t>O(n</m:t>
-        </m:r>
-        <m:r>
-          <w:rPr>
-            <w:rFonts w:ascii="Cambria Math" w:eastAsia="Times New Roman" w:hAnsi="Cambria Math" w:cs="Times New Roman"/>
-            <w:sz w:val="24"/>
-            <w:szCs w:val="24"/>
-            <w:lang w:val="ru-RU"/>
-          </w:rPr>
-          <m:t>)</m:t>
+          <m:t>O(n)</m:t>
         </m:r>
       </m:oMath>
       <w:r>
@@ -13924,6 +14183,8 @@
           <w:szCs w:val="24"/>
         </w:rPr>
       </w:pPr>
+      <w:bookmarkStart w:id="0" w:name="_GoBack"/>
+      <w:bookmarkEnd w:id="0"/>
       <w:r>
         <w:rPr>
           <w:rFonts w:ascii="Times New Roman" w:eastAsia="Times New Roman" w:hAnsi="Times New Roman" w:cs="Times New Roman"/>
@@ -14224,6 +14485,7 @@
         <w:br w:type="page"/>
       </w:r>
     </w:p>
+    <w:p/>
     <w:p>
       <w:pPr>
         <w:spacing w:line="240" w:lineRule="auto"/>
@@ -14245,7 +14507,6 @@
           <w:szCs w:val="24"/>
           <w:lang w:val="en-US"/>
         </w:rPr>
-        <w:lastRenderedPageBreak/>
         <w:t>Fedotov</w:t>
       </w:r>
       <w:proofErr w:type="spellEnd"/>
@@ -14630,16 +14891,15 @@
           <w:lang w:val="en-US"/>
         </w:rPr>
       </w:pPr>
-      <w:proofErr w:type="spellStart"/>
-      <w:r>
-        <w:rPr>
-          <w:rFonts w:ascii="Times New Roman" w:eastAsia="Times New Roman" w:hAnsi="Times New Roman" w:cs="Times New Roman"/>
-          <w:sz w:val="24"/>
-          <w:szCs w:val="24"/>
+      <w:r>
+        <w:rPr>
+          <w:rFonts w:ascii="Times New Roman" w:eastAsia="Times New Roman" w:hAnsi="Times New Roman" w:cs="Times New Roman"/>
+          <w:sz w:val="24"/>
+          <w:szCs w:val="24"/>
+          <w:lang w:val="en-US"/>
         </w:rPr>
         <w:t>Bachelor's</w:t>
       </w:r>
-      <w:proofErr w:type="spellEnd"/>
     </w:p>
     <w:p>
       <w:pPr>
@@ -14875,9 +15135,8 @@
           <w:szCs w:val="24"/>
           <w:lang w:val="en"/>
         </w:rPr>
-        <w:t xml:space="preserve">Linking C \ C ++ and Java \ </w:t>
-      </w:r>
-      <w:proofErr w:type="spellStart"/>
+        <w:t>Linking C\C ++ and Java</w:t>
+      </w:r>
       <w:r>
         <w:rPr>
           <w:rStyle w:val="shorttext"/>
@@ -14887,9 +15146,9 @@
           <w:szCs w:val="24"/>
           <w:lang w:val="en"/>
         </w:rPr>
-        <w:t>Kotlin</w:t>
-      </w:r>
-      <w:proofErr w:type="spellEnd"/>
+        <w:t>\</w:t>
+      </w:r>
+      <w:proofErr w:type="spellStart"/>
       <w:r>
         <w:rPr>
           <w:rStyle w:val="shorttext"/>
@@ -14899,6 +15158,18 @@
           <w:szCs w:val="24"/>
           <w:lang w:val="en"/>
         </w:rPr>
+        <w:t>Kotlin</w:t>
+      </w:r>
+      <w:proofErr w:type="spellEnd"/>
+      <w:r>
+        <w:rPr>
+          <w:rStyle w:val="shorttext"/>
+          <w:rFonts w:ascii="Times New Roman" w:hAnsi="Times New Roman" w:cs="Times New Roman"/>
+          <w:b/>
+          <w:sz w:val="28"/>
+          <w:szCs w:val="24"/>
+          <w:lang w:val="en"/>
+        </w:rPr>
         <w:t xml:space="preserve"> programs</w:t>
       </w:r>
     </w:p>
@@ -15048,7 +15319,16 @@
           <w:szCs w:val="24"/>
           <w:lang w:val="en-US"/>
         </w:rPr>
-        <w:t xml:space="preserve"> program, and vice versa . The task is actual according to several criteria: the speed of execution of code written in C and C ++, at least 6 times faster than Java code, which is essential for applications working in "real time", it also requires the use of libraries that are written only in C and C ++ and are complex for transferring to another platform.</w:t>
+        <w:t xml:space="preserve"> program, and vice versa</w:t>
+      </w:r>
+      <w:r>
+        <w:rPr>
+          <w:rFonts w:ascii="Times New Roman" w:eastAsia="Times New Roman" w:hAnsi="Times New Roman" w:cs="Times New Roman"/>
+          <w:sz w:val="24"/>
+          <w:szCs w:val="24"/>
+          <w:lang w:val="en-US"/>
+        </w:rPr>
+        <w:t>. The task is actual according to several criteria: the speed of execution of code written in C and C ++, at least 6 times faster than Java code, which is essential for applications working in "real time", it also requires the use of libraries that are written only in C and C ++ and are complex for transferring to another platform.</w:t>
       </w:r>
     </w:p>
     <w:p>
@@ -17406,7 +17686,7 @@
 </file>
 
 <file path=customXml/itemProps1.xml><?xml version="1.0" encoding="utf-8"?>
-<ds:datastoreItem xmlns:ds="http://schemas.openxmlformats.org/officeDocument/2006/customXml" ds:itemID="{1FB302B7-A985-4DC5-BB43-15E57C51A101}">
+<ds:datastoreItem xmlns:ds="http://schemas.openxmlformats.org/officeDocument/2006/customXml" ds:itemID="{5B58F6C2-7D45-4585-A1AF-2ACB44549CB7}">
   <ds:schemaRefs>
     <ds:schemaRef ds:uri="http://schemas.openxmlformats.org/officeDocument/2006/bibliography"/>
   </ds:schemaRefs>

</xml_diff>

<commit_message>
translate and check publication_2
</commit_message>
<xml_diff>
--- a/Publication_swig.docx
+++ b/Publication_swig.docx
@@ -45,6 +45,7 @@
           <w:b/>
           <w:sz w:val="24"/>
           <w:szCs w:val="24"/>
+          <w:lang w:val="ru-RU"/>
         </w:rPr>
       </w:pPr>
       <w:r>
@@ -54,27 +55,17 @@
           <w:sz w:val="24"/>
           <w:szCs w:val="24"/>
         </w:rPr>
-        <w:t xml:space="preserve">УДК </w:t>
-      </w:r>
-      <w:proofErr w:type="gramStart"/>
+        <w:t>УДК 004.</w:t>
+      </w:r>
       <w:r>
         <w:rPr>
           <w:rFonts w:ascii="Times New Roman" w:eastAsia="Times New Roman" w:hAnsi="Times New Roman" w:cs="Times New Roman"/>
           <w:b/>
           <w:sz w:val="24"/>
           <w:szCs w:val="24"/>
-        </w:rPr>
-        <w:t>004.*</w:t>
-      </w:r>
-      <w:proofErr w:type="gramEnd"/>
-      <w:r>
-        <w:rPr>
-          <w:rFonts w:ascii="Times New Roman" w:eastAsia="Times New Roman" w:hAnsi="Times New Roman" w:cs="Times New Roman"/>
-          <w:b/>
-          <w:sz w:val="24"/>
-          <w:szCs w:val="24"/>
-        </w:rPr>
-        <w:t>*****</w:t>
+          <w:lang w:val="ru-RU"/>
+        </w:rPr>
+        <w:t>423</w:t>
       </w:r>
     </w:p>
     <w:p>
@@ -156,6 +147,7 @@
           <w:rFonts w:ascii="Times New Roman" w:eastAsia="Times New Roman" w:hAnsi="Times New Roman" w:cs="Times New Roman"/>
           <w:sz w:val="24"/>
           <w:szCs w:val="24"/>
+          <w:lang w:val="ru-RU"/>
         </w:rPr>
       </w:pPr>
       <w:r>
@@ -165,6 +157,15 @@
           <w:szCs w:val="24"/>
         </w:rPr>
         <w:t>Кандидат технических наук</w:t>
+      </w:r>
+      <w:r>
+        <w:rPr>
+          <w:rFonts w:ascii="Times New Roman" w:eastAsia="Times New Roman" w:hAnsi="Times New Roman" w:cs="Times New Roman"/>
+          <w:sz w:val="24"/>
+          <w:szCs w:val="24"/>
+          <w:lang w:val="ru-RU"/>
+        </w:rPr>
+        <w:t>, доцент</w:t>
       </w:r>
     </w:p>
     <w:p>
@@ -385,646 +386,288 @@
           <w:rFonts w:ascii="Times New Roman" w:eastAsia="Times New Roman" w:hAnsi="Times New Roman" w:cs="Times New Roman"/>
           <w:sz w:val="24"/>
           <w:szCs w:val="24"/>
-          <w:lang w:val="en-US"/>
-        </w:rPr>
-      </w:pPr>
-      <w:r>
-        <w:rPr>
-          <w:rFonts w:ascii="Times New Roman" w:eastAsia="Times New Roman" w:hAnsi="Times New Roman" w:cs="Times New Roman"/>
-          <w:sz w:val="24"/>
-          <w:szCs w:val="24"/>
-        </w:rPr>
-        <w:t>Бакалавр</w:t>
-      </w:r>
-    </w:p>
-    <w:p>
-      <w:pPr>
-        <w:spacing w:line="240" w:lineRule="auto"/>
-        <w:jc w:val="right"/>
-        <w:rPr>
-          <w:rFonts w:ascii="Times New Roman" w:eastAsia="Times New Roman" w:hAnsi="Times New Roman" w:cs="Times New Roman"/>
-          <w:sz w:val="24"/>
-          <w:szCs w:val="24"/>
-          <w:lang w:val="en-US"/>
-        </w:rPr>
-      </w:pPr>
-      <w:r>
-        <w:rPr>
-          <w:rFonts w:ascii="Times New Roman" w:eastAsia="Times New Roman" w:hAnsi="Times New Roman" w:cs="Times New Roman"/>
-          <w:sz w:val="24"/>
-          <w:szCs w:val="24"/>
-          <w:lang w:val="en-US"/>
-        </w:rPr>
-        <w:t>E-mail: silliadiyen@yandex.ru</w:t>
-      </w:r>
-    </w:p>
-    <w:p>
-      <w:pPr>
-        <w:spacing w:line="240" w:lineRule="auto"/>
-        <w:jc w:val="right"/>
-        <w:rPr>
-          <w:rFonts w:ascii="Times New Roman" w:eastAsia="Times New Roman" w:hAnsi="Times New Roman" w:cs="Times New Roman"/>
-          <w:sz w:val="24"/>
-          <w:szCs w:val="24"/>
-          <w:lang w:val="en-US"/>
-        </w:rPr>
-      </w:pPr>
-    </w:p>
-    <w:p>
-      <w:pPr>
-        <w:spacing w:line="240" w:lineRule="auto"/>
-        <w:jc w:val="right"/>
-        <w:rPr>
-          <w:rFonts w:ascii="Times New Roman" w:eastAsia="Times New Roman" w:hAnsi="Times New Roman" w:cs="Times New Roman"/>
-          <w:b/>
-          <w:sz w:val="24"/>
-          <w:szCs w:val="24"/>
-        </w:rPr>
-      </w:pPr>
-      <w:r>
-        <w:rPr>
-          <w:rFonts w:ascii="Times New Roman" w:eastAsia="Times New Roman" w:hAnsi="Times New Roman" w:cs="Times New Roman"/>
-          <w:b/>
-          <w:sz w:val="24"/>
-          <w:szCs w:val="24"/>
-        </w:rPr>
-        <w:t>Тюлькин Борис</w:t>
-      </w:r>
-      <w:r>
-        <w:rPr>
-          <w:rFonts w:ascii="Times New Roman" w:eastAsia="Times New Roman" w:hAnsi="Times New Roman" w:cs="Times New Roman"/>
-          <w:sz w:val="24"/>
-          <w:szCs w:val="24"/>
-        </w:rPr>
-        <w:t xml:space="preserve"> </w:t>
-      </w:r>
-      <w:r>
-        <w:rPr>
-          <w:rFonts w:ascii="Times New Roman" w:eastAsia="Times New Roman" w:hAnsi="Times New Roman" w:cs="Times New Roman"/>
-          <w:b/>
-          <w:sz w:val="24"/>
-          <w:szCs w:val="24"/>
-        </w:rPr>
-        <w:t>Владимирович</w:t>
-      </w:r>
-    </w:p>
-    <w:p>
-      <w:pPr>
-        <w:spacing w:line="240" w:lineRule="auto"/>
-        <w:jc w:val="right"/>
-        <w:rPr>
-          <w:rFonts w:ascii="Times New Roman" w:eastAsia="Times New Roman" w:hAnsi="Times New Roman" w:cs="Times New Roman"/>
-          <w:sz w:val="24"/>
-          <w:szCs w:val="24"/>
-        </w:rPr>
-      </w:pPr>
-      <w:r>
-        <w:rPr>
-          <w:rFonts w:ascii="Times New Roman" w:eastAsia="Times New Roman" w:hAnsi="Times New Roman" w:cs="Times New Roman"/>
-          <w:sz w:val="24"/>
-          <w:szCs w:val="24"/>
-        </w:rPr>
-        <w:t>ФГАОУ ВО «Национальный исследовательский университет</w:t>
-      </w:r>
-    </w:p>
-    <w:p>
-      <w:pPr>
-        <w:spacing w:line="240" w:lineRule="auto"/>
-        <w:jc w:val="right"/>
-        <w:rPr>
-          <w:rFonts w:ascii="Times New Roman" w:eastAsia="Times New Roman" w:hAnsi="Times New Roman" w:cs="Times New Roman"/>
-          <w:sz w:val="24"/>
-          <w:szCs w:val="24"/>
-        </w:rPr>
-      </w:pPr>
-      <w:r>
-        <w:rPr>
-          <w:rFonts w:ascii="Times New Roman" w:eastAsia="Times New Roman" w:hAnsi="Times New Roman" w:cs="Times New Roman"/>
-          <w:sz w:val="24"/>
-          <w:szCs w:val="24"/>
-        </w:rPr>
-        <w:t>«Московский институт электронной техники», Россия, Москва</w:t>
-      </w:r>
-    </w:p>
-    <w:p>
-      <w:pPr>
-        <w:spacing w:line="240" w:lineRule="auto"/>
-        <w:jc w:val="right"/>
-        <w:rPr>
-          <w:rFonts w:ascii="Times New Roman" w:eastAsia="Times New Roman" w:hAnsi="Times New Roman" w:cs="Times New Roman"/>
-          <w:sz w:val="24"/>
-          <w:szCs w:val="24"/>
-          <w:lang w:val="en-US"/>
-        </w:rPr>
-      </w:pPr>
-      <w:r>
-        <w:rPr>
-          <w:rFonts w:ascii="Times New Roman" w:eastAsia="Times New Roman" w:hAnsi="Times New Roman" w:cs="Times New Roman"/>
-          <w:sz w:val="24"/>
-          <w:szCs w:val="24"/>
-        </w:rPr>
-        <w:t>Бакалавр</w:t>
-      </w:r>
-    </w:p>
-    <w:p>
-      <w:pPr>
-        <w:spacing w:line="240" w:lineRule="auto"/>
-        <w:jc w:val="right"/>
-        <w:rPr>
-          <w:rFonts w:ascii="Times New Roman" w:eastAsia="Times New Roman" w:hAnsi="Times New Roman" w:cs="Times New Roman"/>
-          <w:sz w:val="24"/>
-          <w:szCs w:val="24"/>
-          <w:lang w:val="en-US"/>
-        </w:rPr>
-      </w:pPr>
-      <w:r>
-        <w:rPr>
-          <w:rFonts w:ascii="Times New Roman" w:eastAsia="Times New Roman" w:hAnsi="Times New Roman" w:cs="Times New Roman"/>
-          <w:sz w:val="24"/>
-          <w:szCs w:val="24"/>
-          <w:lang w:val="en-US"/>
-        </w:rPr>
-        <w:t>E-mail: boristul97@gmail.com</w:t>
-      </w:r>
-    </w:p>
-    <w:p>
-      <w:pPr>
-        <w:spacing w:line="240" w:lineRule="auto"/>
-        <w:jc w:val="right"/>
-        <w:rPr>
-          <w:rFonts w:ascii="Times New Roman" w:eastAsia="Times New Roman" w:hAnsi="Times New Roman" w:cs="Times New Roman"/>
-          <w:sz w:val="24"/>
-          <w:szCs w:val="24"/>
-          <w:lang w:val="en-US"/>
-        </w:rPr>
-      </w:pPr>
-    </w:p>
-    <w:p>
-      <w:pPr>
-        <w:spacing w:line="240" w:lineRule="auto"/>
-        <w:jc w:val="right"/>
-        <w:rPr>
-          <w:rFonts w:ascii="Times New Roman" w:eastAsia="Times New Roman" w:hAnsi="Times New Roman" w:cs="Times New Roman"/>
-          <w:sz w:val="24"/>
-          <w:szCs w:val="24"/>
-          <w:lang w:val="en-US"/>
-        </w:rPr>
-      </w:pPr>
-    </w:p>
-    <w:p>
-      <w:pPr>
-        <w:spacing w:line="240" w:lineRule="auto"/>
-        <w:jc w:val="center"/>
-        <w:rPr>
-          <w:rFonts w:ascii="Times New Roman" w:eastAsia="Times New Roman" w:hAnsi="Times New Roman" w:cs="Times New Roman"/>
-          <w:b/>
-          <w:sz w:val="28"/>
-          <w:szCs w:val="24"/>
-          <w:lang w:val="ru-RU"/>
-        </w:rPr>
-      </w:pPr>
-      <w:r>
-        <w:rPr>
-          <w:rFonts w:ascii="Times New Roman" w:eastAsia="Times New Roman" w:hAnsi="Times New Roman" w:cs="Times New Roman"/>
-          <w:b/>
-          <w:sz w:val="28"/>
-          <w:szCs w:val="24"/>
-        </w:rPr>
-        <w:t xml:space="preserve">Связывание </w:t>
-      </w:r>
-      <w:r>
-        <w:rPr>
-          <w:rFonts w:ascii="Times New Roman" w:eastAsia="Times New Roman" w:hAnsi="Times New Roman" w:cs="Times New Roman"/>
-          <w:b/>
-          <w:sz w:val="28"/>
-          <w:szCs w:val="24"/>
-        </w:rPr>
-        <w:t xml:space="preserve">программ </w:t>
-      </w:r>
-      <w:r>
-        <w:rPr>
-          <w:rFonts w:ascii="Times New Roman" w:eastAsia="Times New Roman" w:hAnsi="Times New Roman" w:cs="Times New Roman"/>
-          <w:b/>
-          <w:sz w:val="28"/>
-          <w:szCs w:val="24"/>
-        </w:rPr>
-        <w:t xml:space="preserve">С\С++ и </w:t>
-      </w:r>
+          <w:lang w:val="ru-RU"/>
+        </w:rPr>
+      </w:pPr>
       <w:proofErr w:type="spellStart"/>
       <w:r>
         <w:rPr>
           <w:rFonts w:ascii="Times New Roman" w:eastAsia="Times New Roman" w:hAnsi="Times New Roman" w:cs="Times New Roman"/>
-          <w:b/>
-          <w:sz w:val="28"/>
-          <w:szCs w:val="24"/>
-        </w:rPr>
-        <w:t>Java</w:t>
-      </w:r>
-      <w:proofErr w:type="spellEnd"/>
-      <w:r>
-        <w:rPr>
-          <w:rFonts w:ascii="Times New Roman" w:eastAsia="Times New Roman" w:hAnsi="Times New Roman" w:cs="Times New Roman"/>
-          <w:b/>
-          <w:sz w:val="28"/>
-          <w:szCs w:val="24"/>
-        </w:rPr>
-        <w:t>\</w:t>
-      </w:r>
-      <w:proofErr w:type="spellStart"/>
-      <w:r>
-        <w:rPr>
-          <w:rFonts w:ascii="Times New Roman" w:eastAsia="Times New Roman" w:hAnsi="Times New Roman" w:cs="Times New Roman"/>
-          <w:b/>
-          <w:sz w:val="28"/>
-          <w:szCs w:val="24"/>
-        </w:rPr>
-        <w:t>Kotlin</w:t>
+          <w:sz w:val="24"/>
+          <w:szCs w:val="24"/>
+          <w:lang w:val="en-US"/>
+        </w:rPr>
+        <w:t>Студент</w:t>
       </w:r>
       <w:proofErr w:type="spellEnd"/>
     </w:p>
     <w:p>
       <w:pPr>
         <w:spacing w:line="240" w:lineRule="auto"/>
-        <w:rPr>
-          <w:rFonts w:ascii="Times New Roman" w:eastAsia="Times New Roman" w:hAnsi="Times New Roman" w:cs="Times New Roman"/>
-          <w:b/>
-          <w:sz w:val="24"/>
-          <w:szCs w:val="24"/>
-        </w:rPr>
-      </w:pPr>
+        <w:jc w:val="right"/>
+        <w:rPr>
+          <w:rFonts w:ascii="Times New Roman" w:eastAsia="Times New Roman" w:hAnsi="Times New Roman" w:cs="Times New Roman"/>
+          <w:sz w:val="24"/>
+          <w:szCs w:val="24"/>
+          <w:lang w:val="en-US"/>
+        </w:rPr>
+      </w:pPr>
+      <w:r>
+        <w:rPr>
+          <w:rFonts w:ascii="Times New Roman" w:eastAsia="Times New Roman" w:hAnsi="Times New Roman" w:cs="Times New Roman"/>
+          <w:sz w:val="24"/>
+          <w:szCs w:val="24"/>
+          <w:lang w:val="en-US"/>
+        </w:rPr>
+        <w:t>E-mail: silliadiyen@yandex.ru</w:t>
+      </w:r>
     </w:p>
     <w:p>
       <w:pPr>
         <w:spacing w:line="240" w:lineRule="auto"/>
-        <w:jc w:val="both"/>
-        <w:rPr>
-          <w:rFonts w:ascii="Times New Roman" w:eastAsia="Times New Roman" w:hAnsi="Times New Roman" w:cs="Times New Roman"/>
-          <w:sz w:val="24"/>
-          <w:szCs w:val="24"/>
-        </w:rPr>
-      </w:pPr>
-      <w:r>
-        <w:rPr>
-          <w:rFonts w:ascii="Times New Roman" w:eastAsia="Times New Roman" w:hAnsi="Times New Roman" w:cs="Times New Roman"/>
-          <w:b/>
-          <w:sz w:val="24"/>
-          <w:szCs w:val="24"/>
-        </w:rPr>
-        <w:t xml:space="preserve">Аннотация. </w:t>
-      </w:r>
-      <w:r>
-        <w:rPr>
-          <w:rFonts w:ascii="Times New Roman" w:eastAsia="Times New Roman" w:hAnsi="Times New Roman" w:cs="Times New Roman"/>
-          <w:sz w:val="24"/>
-          <w:szCs w:val="24"/>
-        </w:rPr>
-        <w:t xml:space="preserve">В статье рассматривается задача связывания </w:t>
-      </w:r>
-      <w:r>
-        <w:rPr>
-          <w:rFonts w:ascii="Times New Roman" w:eastAsia="Times New Roman" w:hAnsi="Times New Roman" w:cs="Times New Roman"/>
-          <w:sz w:val="24"/>
-          <w:szCs w:val="24"/>
-        </w:rPr>
-        <w:t>кода,</w:t>
-      </w:r>
-      <w:r>
-        <w:rPr>
-          <w:rFonts w:ascii="Times New Roman" w:eastAsia="Times New Roman" w:hAnsi="Times New Roman" w:cs="Times New Roman"/>
-          <w:sz w:val="24"/>
-          <w:szCs w:val="24"/>
-        </w:rPr>
-        <w:t xml:space="preserve"> написанного на таких языках как C и C++ с </w:t>
-      </w:r>
-      <w:proofErr w:type="spellStart"/>
-      <w:r>
-        <w:rPr>
-          <w:rFonts w:ascii="Times New Roman" w:eastAsia="Times New Roman" w:hAnsi="Times New Roman" w:cs="Times New Roman"/>
-          <w:sz w:val="24"/>
-          <w:szCs w:val="24"/>
-        </w:rPr>
-        <w:t>Java</w:t>
-      </w:r>
-      <w:proofErr w:type="spellEnd"/>
-      <w:r>
-        <w:rPr>
-          <w:rFonts w:ascii="Times New Roman" w:eastAsia="Times New Roman" w:hAnsi="Times New Roman" w:cs="Times New Roman"/>
-          <w:sz w:val="24"/>
-          <w:szCs w:val="24"/>
-          <w:lang w:val="ru-RU"/>
-        </w:rPr>
-        <w:t>\</w:t>
-      </w:r>
-      <w:proofErr w:type="spellStart"/>
-      <w:r>
-        <w:rPr>
-          <w:rFonts w:ascii="Times New Roman" w:eastAsia="Times New Roman" w:hAnsi="Times New Roman" w:cs="Times New Roman"/>
-          <w:sz w:val="24"/>
-          <w:szCs w:val="24"/>
-          <w:lang w:val="en-US"/>
-        </w:rPr>
-        <w:t>Kotlin</w:t>
-      </w:r>
-      <w:proofErr w:type="spellEnd"/>
-      <w:r>
-        <w:rPr>
-          <w:rFonts w:ascii="Times New Roman" w:eastAsia="Times New Roman" w:hAnsi="Times New Roman" w:cs="Times New Roman"/>
-          <w:sz w:val="24"/>
-          <w:szCs w:val="24"/>
-        </w:rPr>
-        <w:t>, для запуска на виртуальной машине. Для решения задачи будут использов</w:t>
-      </w:r>
-      <w:r>
-        <w:rPr>
-          <w:rFonts w:ascii="Times New Roman" w:eastAsia="Times New Roman" w:hAnsi="Times New Roman" w:cs="Times New Roman"/>
-          <w:sz w:val="24"/>
-          <w:szCs w:val="24"/>
-        </w:rPr>
-        <w:t>аны такие инструменты как SWIG</w:t>
-      </w:r>
-      <w:r>
-        <w:rPr>
-          <w:rFonts w:ascii="Times New Roman" w:eastAsia="Times New Roman" w:hAnsi="Times New Roman" w:cs="Times New Roman"/>
-          <w:sz w:val="24"/>
-          <w:szCs w:val="24"/>
-        </w:rPr>
-        <w:t xml:space="preserve"> — автоматически</w:t>
-      </w:r>
-      <w:r>
-        <w:rPr>
-          <w:rFonts w:ascii="Times New Roman" w:eastAsia="Times New Roman" w:hAnsi="Times New Roman" w:cs="Times New Roman"/>
-          <w:sz w:val="24"/>
-          <w:szCs w:val="24"/>
-        </w:rPr>
-        <w:t>й генератор интерфейсов и JNI</w:t>
-      </w:r>
-      <w:r>
-        <w:rPr>
-          <w:rFonts w:ascii="Times New Roman" w:eastAsia="Times New Roman" w:hAnsi="Times New Roman" w:cs="Times New Roman"/>
-          <w:sz w:val="24"/>
-          <w:szCs w:val="24"/>
-        </w:rPr>
-        <w:t xml:space="preserve"> - механизм для запуска кода под управлением виртуальной машины </w:t>
-      </w:r>
-      <w:proofErr w:type="spellStart"/>
-      <w:r>
-        <w:rPr>
-          <w:rFonts w:ascii="Times New Roman" w:eastAsia="Times New Roman" w:hAnsi="Times New Roman" w:cs="Times New Roman"/>
-          <w:sz w:val="24"/>
-          <w:szCs w:val="24"/>
-        </w:rPr>
-        <w:t>Java</w:t>
-      </w:r>
-      <w:proofErr w:type="spellEnd"/>
-      <w:r>
-        <w:rPr>
-          <w:rFonts w:ascii="Times New Roman" w:eastAsia="Times New Roman" w:hAnsi="Times New Roman" w:cs="Times New Roman"/>
-          <w:sz w:val="24"/>
-          <w:szCs w:val="24"/>
-        </w:rPr>
-        <w:t>\</w:t>
-      </w:r>
-      <w:proofErr w:type="spellStart"/>
-      <w:r>
-        <w:rPr>
-          <w:rFonts w:ascii="Times New Roman" w:eastAsia="Times New Roman" w:hAnsi="Times New Roman" w:cs="Times New Roman"/>
-          <w:sz w:val="24"/>
-          <w:szCs w:val="24"/>
-        </w:rPr>
-        <w:t>Kotlin</w:t>
-      </w:r>
-      <w:proofErr w:type="spellEnd"/>
-      <w:r>
-        <w:rPr>
-          <w:rFonts w:ascii="Times New Roman" w:eastAsia="Times New Roman" w:hAnsi="Times New Roman" w:cs="Times New Roman"/>
-          <w:sz w:val="24"/>
-          <w:szCs w:val="24"/>
-        </w:rPr>
-        <w:t xml:space="preserve"> (JVM), который дает возможность вызова функции С и С++ из программы на </w:t>
-      </w:r>
-      <w:proofErr w:type="spellStart"/>
-      <w:r>
-        <w:rPr>
-          <w:rFonts w:ascii="Times New Roman" w:eastAsia="Times New Roman" w:hAnsi="Times New Roman" w:cs="Times New Roman"/>
-          <w:sz w:val="24"/>
-          <w:szCs w:val="24"/>
-        </w:rPr>
-        <w:t>Java</w:t>
-      </w:r>
-      <w:proofErr w:type="spellEnd"/>
-      <w:r>
-        <w:rPr>
-          <w:rFonts w:ascii="Times New Roman" w:eastAsia="Times New Roman" w:hAnsi="Times New Roman" w:cs="Times New Roman"/>
-          <w:sz w:val="24"/>
-          <w:szCs w:val="24"/>
-        </w:rPr>
-        <w:t>\</w:t>
-      </w:r>
-      <w:proofErr w:type="spellStart"/>
-      <w:r>
-        <w:rPr>
-          <w:rFonts w:ascii="Times New Roman" w:eastAsia="Times New Roman" w:hAnsi="Times New Roman" w:cs="Times New Roman"/>
-          <w:sz w:val="24"/>
-          <w:szCs w:val="24"/>
-        </w:rPr>
-        <w:t>Kotlin</w:t>
-      </w:r>
-      <w:proofErr w:type="spellEnd"/>
-      <w:r>
-        <w:rPr>
-          <w:rFonts w:ascii="Times New Roman" w:eastAsia="Times New Roman" w:hAnsi="Times New Roman" w:cs="Times New Roman"/>
-          <w:sz w:val="24"/>
-          <w:szCs w:val="24"/>
-        </w:rPr>
-        <w:t xml:space="preserve">, и наоборот. </w:t>
-      </w:r>
-      <w:r>
-        <w:rPr>
-          <w:rFonts w:ascii="Times New Roman" w:eastAsia="Times New Roman" w:hAnsi="Times New Roman" w:cs="Times New Roman"/>
-          <w:sz w:val="24"/>
-          <w:szCs w:val="24"/>
-        </w:rPr>
-        <w:t>Задача является акту</w:t>
-      </w:r>
-      <w:r>
-        <w:rPr>
-          <w:rFonts w:ascii="Times New Roman" w:eastAsia="Times New Roman" w:hAnsi="Times New Roman" w:cs="Times New Roman"/>
-          <w:sz w:val="24"/>
-          <w:szCs w:val="24"/>
-        </w:rPr>
-        <w:t>альной по нескольким критериям</w:t>
-      </w:r>
-      <w:r>
-        <w:rPr>
-          <w:rFonts w:ascii="Times New Roman" w:eastAsia="Times New Roman" w:hAnsi="Times New Roman" w:cs="Times New Roman"/>
-          <w:sz w:val="24"/>
-          <w:szCs w:val="24"/>
-          <w:lang w:val="ru-RU"/>
-        </w:rPr>
-        <w:t xml:space="preserve">: </w:t>
-      </w:r>
-      <w:r>
-        <w:rPr>
-          <w:rFonts w:ascii="Times New Roman" w:eastAsia="Times New Roman" w:hAnsi="Times New Roman" w:cs="Times New Roman"/>
-          <w:sz w:val="24"/>
-          <w:szCs w:val="24"/>
-        </w:rPr>
-        <w:t>скорость исполнения кода, написанного на C и C++, как миниму</w:t>
-      </w:r>
-      <w:r>
-        <w:rPr>
-          <w:rFonts w:ascii="Times New Roman" w:eastAsia="Times New Roman" w:hAnsi="Times New Roman" w:cs="Times New Roman"/>
-          <w:sz w:val="24"/>
-          <w:szCs w:val="24"/>
-        </w:rPr>
-        <w:t xml:space="preserve">м в 6 раз быстрее кода на </w:t>
-      </w:r>
-      <w:proofErr w:type="spellStart"/>
-      <w:r>
-        <w:rPr>
-          <w:rFonts w:ascii="Times New Roman" w:eastAsia="Times New Roman" w:hAnsi="Times New Roman" w:cs="Times New Roman"/>
-          <w:sz w:val="24"/>
-          <w:szCs w:val="24"/>
-        </w:rPr>
-        <w:t>Java</w:t>
-      </w:r>
-      <w:proofErr w:type="spellEnd"/>
-      <w:r>
-        <w:rPr>
-          <w:rFonts w:ascii="Times New Roman" w:eastAsia="Times New Roman" w:hAnsi="Times New Roman" w:cs="Times New Roman"/>
-          <w:sz w:val="24"/>
-          <w:szCs w:val="24"/>
-        </w:rPr>
-        <w:t xml:space="preserve">, что является существенным </w:t>
-      </w:r>
-      <w:r>
-        <w:rPr>
-          <w:rFonts w:ascii="Times New Roman" w:eastAsia="Times New Roman" w:hAnsi="Times New Roman" w:cs="Times New Roman"/>
-          <w:sz w:val="24"/>
-          <w:szCs w:val="24"/>
-        </w:rPr>
-        <w:t>для приложений,</w:t>
-      </w:r>
-      <w:r>
-        <w:rPr>
-          <w:rFonts w:ascii="Times New Roman" w:eastAsia="Times New Roman" w:hAnsi="Times New Roman" w:cs="Times New Roman"/>
-          <w:sz w:val="24"/>
-          <w:szCs w:val="24"/>
-        </w:rPr>
-        <w:t xml:space="preserve"> р</w:t>
-      </w:r>
-      <w:r>
-        <w:rPr>
-          <w:rFonts w:ascii="Times New Roman" w:eastAsia="Times New Roman" w:hAnsi="Times New Roman" w:cs="Times New Roman"/>
-          <w:sz w:val="24"/>
-          <w:szCs w:val="24"/>
-        </w:rPr>
-        <w:t>аботающих в «реальном времени», т</w:t>
-      </w:r>
-      <w:r>
-        <w:rPr>
-          <w:rFonts w:ascii="Times New Roman" w:eastAsia="Times New Roman" w:hAnsi="Times New Roman" w:cs="Times New Roman"/>
-          <w:sz w:val="24"/>
-          <w:szCs w:val="24"/>
-        </w:rPr>
-        <w:t xml:space="preserve">акже возникает </w:t>
-      </w:r>
-      <w:r>
-        <w:rPr>
-          <w:rFonts w:ascii="Times New Roman" w:eastAsia="Times New Roman" w:hAnsi="Times New Roman" w:cs="Times New Roman"/>
-          <w:sz w:val="24"/>
-          <w:szCs w:val="24"/>
-        </w:rPr>
-        <w:t>необходимость использования библиотек,</w:t>
-      </w:r>
-      <w:r>
-        <w:rPr>
-          <w:rFonts w:ascii="Times New Roman" w:eastAsia="Times New Roman" w:hAnsi="Times New Roman" w:cs="Times New Roman"/>
-          <w:sz w:val="24"/>
-          <w:szCs w:val="24"/>
-        </w:rPr>
-        <w:t xml:space="preserve"> которые напи</w:t>
-      </w:r>
-      <w:r>
-        <w:rPr>
-          <w:rFonts w:ascii="Times New Roman" w:eastAsia="Times New Roman" w:hAnsi="Times New Roman" w:cs="Times New Roman"/>
-          <w:sz w:val="24"/>
-          <w:szCs w:val="24"/>
-        </w:rPr>
-        <w:t xml:space="preserve">саны только на C и C++ и </w:t>
-      </w:r>
-      <w:r>
-        <w:rPr>
-          <w:rFonts w:ascii="Times New Roman" w:eastAsia="Times New Roman" w:hAnsi="Times New Roman" w:cs="Times New Roman"/>
-          <w:sz w:val="24"/>
-          <w:szCs w:val="24"/>
-          <w:lang w:val="ru-RU"/>
-        </w:rPr>
-        <w:t xml:space="preserve">являются </w:t>
-      </w:r>
-      <w:r>
-        <w:rPr>
-          <w:rFonts w:ascii="Times New Roman" w:eastAsia="Times New Roman" w:hAnsi="Times New Roman" w:cs="Times New Roman"/>
-          <w:sz w:val="24"/>
-          <w:szCs w:val="24"/>
-        </w:rPr>
-        <w:t>сложны</w:t>
-      </w:r>
-      <w:r>
-        <w:rPr>
-          <w:rFonts w:ascii="Times New Roman" w:eastAsia="Times New Roman" w:hAnsi="Times New Roman" w:cs="Times New Roman"/>
-          <w:sz w:val="24"/>
-          <w:szCs w:val="24"/>
-          <w:lang w:val="ru-RU"/>
-        </w:rPr>
-        <w:t>ми для</w:t>
-      </w:r>
-      <w:r>
-        <w:rPr>
-          <w:rFonts w:ascii="Times New Roman" w:eastAsia="Times New Roman" w:hAnsi="Times New Roman" w:cs="Times New Roman"/>
-          <w:sz w:val="24"/>
-          <w:szCs w:val="24"/>
-        </w:rPr>
-        <w:t xml:space="preserve"> переноса</w:t>
-      </w:r>
-      <w:r>
-        <w:rPr>
-          <w:rFonts w:ascii="Times New Roman" w:eastAsia="Times New Roman" w:hAnsi="Times New Roman" w:cs="Times New Roman"/>
-          <w:sz w:val="24"/>
-          <w:szCs w:val="24"/>
-        </w:rPr>
-        <w:t xml:space="preserve"> на другую платформу.</w:t>
-      </w:r>
+        <w:jc w:val="right"/>
+        <w:rPr>
+          <w:rFonts w:ascii="Times New Roman" w:eastAsia="Times New Roman" w:hAnsi="Times New Roman" w:cs="Times New Roman"/>
+          <w:sz w:val="24"/>
+          <w:szCs w:val="24"/>
+          <w:lang w:val="en-US"/>
+        </w:rPr>
+      </w:pPr>
     </w:p>
     <w:p>
       <w:pPr>
         <w:spacing w:line="240" w:lineRule="auto"/>
-        <w:jc w:val="both"/>
-        <w:rPr>
-          <w:rFonts w:ascii="Times New Roman" w:eastAsia="Times New Roman" w:hAnsi="Times New Roman" w:cs="Times New Roman"/>
-          <w:sz w:val="24"/>
-          <w:szCs w:val="24"/>
-          <w:lang w:val="ru-RU"/>
-        </w:rPr>
-      </w:pPr>
-      <w:r>
-        <w:rPr>
-          <w:rFonts w:ascii="Times New Roman" w:eastAsia="Times New Roman" w:hAnsi="Times New Roman" w:cs="Times New Roman"/>
-          <w:sz w:val="24"/>
-          <w:szCs w:val="24"/>
-        </w:rPr>
-        <w:tab/>
+        <w:jc w:val="right"/>
+        <w:rPr>
+          <w:rFonts w:ascii="Times New Roman" w:eastAsia="Times New Roman" w:hAnsi="Times New Roman" w:cs="Times New Roman"/>
+          <w:b/>
+          <w:sz w:val="24"/>
+          <w:szCs w:val="24"/>
+        </w:rPr>
+      </w:pPr>
+      <w:r>
+        <w:rPr>
+          <w:rFonts w:ascii="Times New Roman" w:eastAsia="Times New Roman" w:hAnsi="Times New Roman" w:cs="Times New Roman"/>
+          <w:b/>
+          <w:sz w:val="24"/>
+          <w:szCs w:val="24"/>
+        </w:rPr>
+        <w:t>Тюлькин Борис</w:t>
+      </w:r>
+      <w:r>
+        <w:rPr>
+          <w:rFonts w:ascii="Times New Roman" w:eastAsia="Times New Roman" w:hAnsi="Times New Roman" w:cs="Times New Roman"/>
+          <w:sz w:val="24"/>
+          <w:szCs w:val="24"/>
+        </w:rPr>
+        <w:t xml:space="preserve"> </w:t>
+      </w:r>
+      <w:r>
+        <w:rPr>
+          <w:rFonts w:ascii="Times New Roman" w:eastAsia="Times New Roman" w:hAnsi="Times New Roman" w:cs="Times New Roman"/>
+          <w:b/>
+          <w:sz w:val="24"/>
+          <w:szCs w:val="24"/>
+        </w:rPr>
+        <w:t>Владимирович</w:t>
       </w:r>
     </w:p>
     <w:p>
       <w:pPr>
         <w:spacing w:line="240" w:lineRule="auto"/>
+        <w:jc w:val="right"/>
+        <w:rPr>
+          <w:rFonts w:ascii="Times New Roman" w:eastAsia="Times New Roman" w:hAnsi="Times New Roman" w:cs="Times New Roman"/>
+          <w:sz w:val="24"/>
+          <w:szCs w:val="24"/>
+        </w:rPr>
+      </w:pPr>
+      <w:r>
+        <w:rPr>
+          <w:rFonts w:ascii="Times New Roman" w:eastAsia="Times New Roman" w:hAnsi="Times New Roman" w:cs="Times New Roman"/>
+          <w:sz w:val="24"/>
+          <w:szCs w:val="24"/>
+        </w:rPr>
+        <w:t>ФГАОУ ВО «Национальный исследовательский университет</w:t>
+      </w:r>
+    </w:p>
+    <w:p>
+      <w:pPr>
+        <w:spacing w:line="240" w:lineRule="auto"/>
+        <w:jc w:val="right"/>
+        <w:rPr>
+          <w:rFonts w:ascii="Times New Roman" w:eastAsia="Times New Roman" w:hAnsi="Times New Roman" w:cs="Times New Roman"/>
+          <w:sz w:val="24"/>
+          <w:szCs w:val="24"/>
+        </w:rPr>
+      </w:pPr>
+      <w:r>
+        <w:rPr>
+          <w:rFonts w:ascii="Times New Roman" w:eastAsia="Times New Roman" w:hAnsi="Times New Roman" w:cs="Times New Roman"/>
+          <w:sz w:val="24"/>
+          <w:szCs w:val="24"/>
+        </w:rPr>
+        <w:t>«Московский институт электронной техники», Россия, Москва</w:t>
+      </w:r>
+    </w:p>
+    <w:p>
+      <w:pPr>
+        <w:spacing w:line="240" w:lineRule="auto"/>
+        <w:jc w:val="right"/>
+        <w:rPr>
+          <w:rFonts w:ascii="Times New Roman" w:eastAsia="Times New Roman" w:hAnsi="Times New Roman" w:cs="Times New Roman"/>
+          <w:sz w:val="24"/>
+          <w:szCs w:val="24"/>
+          <w:lang w:val="ru-RU"/>
+        </w:rPr>
+      </w:pPr>
+      <w:proofErr w:type="spellStart"/>
+      <w:r>
+        <w:rPr>
+          <w:rFonts w:ascii="Times New Roman" w:eastAsia="Times New Roman" w:hAnsi="Times New Roman" w:cs="Times New Roman"/>
+          <w:sz w:val="24"/>
+          <w:szCs w:val="24"/>
+          <w:lang w:val="en-US"/>
+        </w:rPr>
+        <w:t>Студент</w:t>
+      </w:r>
+      <w:proofErr w:type="spellEnd"/>
+    </w:p>
+    <w:p>
+      <w:pPr>
+        <w:spacing w:line="240" w:lineRule="auto"/>
+        <w:jc w:val="right"/>
+        <w:rPr>
+          <w:rFonts w:ascii="Times New Roman" w:eastAsia="Times New Roman" w:hAnsi="Times New Roman" w:cs="Times New Roman"/>
+          <w:sz w:val="24"/>
+          <w:szCs w:val="24"/>
+          <w:lang w:val="en-US"/>
+        </w:rPr>
+      </w:pPr>
+      <w:r>
+        <w:rPr>
+          <w:rFonts w:ascii="Times New Roman" w:eastAsia="Times New Roman" w:hAnsi="Times New Roman" w:cs="Times New Roman"/>
+          <w:sz w:val="24"/>
+          <w:szCs w:val="24"/>
+          <w:lang w:val="en-US"/>
+        </w:rPr>
+        <w:t>E-mail: boristul97@gmail.com</w:t>
+      </w:r>
+    </w:p>
+    <w:p>
+      <w:pPr>
+        <w:spacing w:line="240" w:lineRule="auto"/>
+        <w:jc w:val="right"/>
+        <w:rPr>
+          <w:rFonts w:ascii="Times New Roman" w:eastAsia="Times New Roman" w:hAnsi="Times New Roman" w:cs="Times New Roman"/>
+          <w:sz w:val="24"/>
+          <w:szCs w:val="24"/>
+          <w:lang w:val="en-US"/>
+        </w:rPr>
+      </w:pPr>
+    </w:p>
+    <w:p>
+      <w:pPr>
+        <w:spacing w:line="240" w:lineRule="auto"/>
+        <w:jc w:val="right"/>
+        <w:rPr>
+          <w:rFonts w:ascii="Times New Roman" w:eastAsia="Times New Roman" w:hAnsi="Times New Roman" w:cs="Times New Roman"/>
+          <w:sz w:val="24"/>
+          <w:szCs w:val="24"/>
+          <w:lang w:val="en-US"/>
+        </w:rPr>
+      </w:pPr>
+    </w:p>
+    <w:p>
+      <w:pPr>
+        <w:spacing w:line="240" w:lineRule="auto"/>
+        <w:jc w:val="center"/>
+        <w:rPr>
+          <w:rFonts w:ascii="Times New Roman" w:eastAsia="Times New Roman" w:hAnsi="Times New Roman" w:cs="Times New Roman"/>
+          <w:b/>
+          <w:sz w:val="28"/>
+          <w:szCs w:val="24"/>
+          <w:lang w:val="ru-RU"/>
+        </w:rPr>
+      </w:pPr>
+      <w:r>
+        <w:rPr>
+          <w:rFonts w:ascii="Times New Roman" w:eastAsia="Times New Roman" w:hAnsi="Times New Roman" w:cs="Times New Roman"/>
+          <w:b/>
+          <w:sz w:val="28"/>
+          <w:szCs w:val="24"/>
+        </w:rPr>
+        <w:t xml:space="preserve">Связывание </w:t>
+      </w:r>
+      <w:r>
+        <w:rPr>
+          <w:rFonts w:ascii="Times New Roman" w:eastAsia="Times New Roman" w:hAnsi="Times New Roman" w:cs="Times New Roman"/>
+          <w:b/>
+          <w:sz w:val="28"/>
+          <w:szCs w:val="24"/>
+        </w:rPr>
+        <w:t xml:space="preserve">программ </w:t>
+      </w:r>
+      <w:r>
+        <w:rPr>
+          <w:rFonts w:ascii="Times New Roman" w:eastAsia="Times New Roman" w:hAnsi="Times New Roman" w:cs="Times New Roman"/>
+          <w:b/>
+          <w:sz w:val="28"/>
+          <w:szCs w:val="24"/>
+        </w:rPr>
+        <w:t xml:space="preserve">С\С++ и </w:t>
+      </w:r>
+      <w:proofErr w:type="spellStart"/>
+      <w:r>
+        <w:rPr>
+          <w:rFonts w:ascii="Times New Roman" w:eastAsia="Times New Roman" w:hAnsi="Times New Roman" w:cs="Times New Roman"/>
+          <w:b/>
+          <w:sz w:val="28"/>
+          <w:szCs w:val="24"/>
+        </w:rPr>
+        <w:t>Java</w:t>
+      </w:r>
+      <w:proofErr w:type="spellEnd"/>
+      <w:r>
+        <w:rPr>
+          <w:rFonts w:ascii="Times New Roman" w:eastAsia="Times New Roman" w:hAnsi="Times New Roman" w:cs="Times New Roman"/>
+          <w:b/>
+          <w:sz w:val="28"/>
+          <w:szCs w:val="24"/>
+        </w:rPr>
+        <w:t>\</w:t>
+      </w:r>
+      <w:proofErr w:type="spellStart"/>
+      <w:r>
+        <w:rPr>
+          <w:rFonts w:ascii="Times New Roman" w:eastAsia="Times New Roman" w:hAnsi="Times New Roman" w:cs="Times New Roman"/>
+          <w:b/>
+          <w:sz w:val="28"/>
+          <w:szCs w:val="24"/>
+        </w:rPr>
+        <w:t>Kotlin</w:t>
+      </w:r>
+      <w:proofErr w:type="spellEnd"/>
+    </w:p>
+    <w:p>
+      <w:pPr>
+        <w:spacing w:line="240" w:lineRule="auto"/>
+        <w:rPr>
+          <w:rFonts w:ascii="Times New Roman" w:eastAsia="Times New Roman" w:hAnsi="Times New Roman" w:cs="Times New Roman"/>
+          <w:b/>
+          <w:sz w:val="24"/>
+          <w:szCs w:val="24"/>
+        </w:rPr>
+      </w:pPr>
+    </w:p>
+    <w:p>
+      <w:pPr>
+        <w:spacing w:line="240" w:lineRule="auto"/>
         <w:jc w:val="both"/>
         <w:rPr>
           <w:rFonts w:ascii="Times New Roman" w:eastAsia="Times New Roman" w:hAnsi="Times New Roman" w:cs="Times New Roman"/>
           <w:sz w:val="24"/>
           <w:szCs w:val="24"/>
-          <w:lang w:val="ru-RU"/>
         </w:rPr>
       </w:pPr>
       <w:r>
@@ -1034,6 +677,478 @@
           <w:sz w:val="24"/>
           <w:szCs w:val="24"/>
         </w:rPr>
+        <w:t xml:space="preserve">Аннотация. </w:t>
+      </w:r>
+      <w:r>
+        <w:rPr>
+          <w:rFonts w:ascii="Times New Roman" w:eastAsia="Times New Roman" w:hAnsi="Times New Roman" w:cs="Times New Roman"/>
+          <w:sz w:val="24"/>
+          <w:szCs w:val="24"/>
+        </w:rPr>
+        <w:t xml:space="preserve">В статье рассматривается задача связывания </w:t>
+      </w:r>
+      <w:r>
+        <w:rPr>
+          <w:rFonts w:ascii="Times New Roman" w:eastAsia="Times New Roman" w:hAnsi="Times New Roman" w:cs="Times New Roman"/>
+          <w:sz w:val="24"/>
+          <w:szCs w:val="24"/>
+        </w:rPr>
+        <w:t>кода,</w:t>
+      </w:r>
+      <w:r>
+        <w:rPr>
+          <w:rFonts w:ascii="Times New Roman" w:eastAsia="Times New Roman" w:hAnsi="Times New Roman" w:cs="Times New Roman"/>
+          <w:sz w:val="24"/>
+          <w:szCs w:val="24"/>
+        </w:rPr>
+        <w:t xml:space="preserve"> написанного на таких языках как C и C++ с </w:t>
+      </w:r>
+      <w:proofErr w:type="spellStart"/>
+      <w:r>
+        <w:rPr>
+          <w:rFonts w:ascii="Times New Roman" w:eastAsia="Times New Roman" w:hAnsi="Times New Roman" w:cs="Times New Roman"/>
+          <w:sz w:val="24"/>
+          <w:szCs w:val="24"/>
+        </w:rPr>
+        <w:t>Java</w:t>
+      </w:r>
+      <w:proofErr w:type="spellEnd"/>
+      <w:r>
+        <w:rPr>
+          <w:rFonts w:ascii="Times New Roman" w:eastAsia="Times New Roman" w:hAnsi="Times New Roman" w:cs="Times New Roman"/>
+          <w:sz w:val="24"/>
+          <w:szCs w:val="24"/>
+          <w:lang w:val="ru-RU"/>
+        </w:rPr>
+        <w:t>\</w:t>
+      </w:r>
+      <w:proofErr w:type="spellStart"/>
+      <w:r>
+        <w:rPr>
+          <w:rFonts w:ascii="Times New Roman" w:eastAsia="Times New Roman" w:hAnsi="Times New Roman" w:cs="Times New Roman"/>
+          <w:sz w:val="24"/>
+          <w:szCs w:val="24"/>
+          <w:lang w:val="en-US"/>
+        </w:rPr>
+        <w:t>Kotlin</w:t>
+      </w:r>
+      <w:proofErr w:type="spellEnd"/>
+      <w:r>
+        <w:rPr>
+          <w:rFonts w:ascii="Times New Roman" w:eastAsia="Times New Roman" w:hAnsi="Times New Roman" w:cs="Times New Roman"/>
+          <w:sz w:val="24"/>
+          <w:szCs w:val="24"/>
+        </w:rPr>
+        <w:t>, для запуска на виртуальной машине. Для решения задачи будут использов</w:t>
+      </w:r>
+      <w:r>
+        <w:rPr>
+          <w:rFonts w:ascii="Times New Roman" w:eastAsia="Times New Roman" w:hAnsi="Times New Roman" w:cs="Times New Roman"/>
+          <w:sz w:val="24"/>
+          <w:szCs w:val="24"/>
+        </w:rPr>
+        <w:t xml:space="preserve">аны такие инструменты как </w:t>
+      </w:r>
+      <w:proofErr w:type="gramStart"/>
+      <w:r>
+        <w:rPr>
+          <w:rFonts w:ascii="Times New Roman" w:eastAsia="Times New Roman" w:hAnsi="Times New Roman" w:cs="Times New Roman"/>
+          <w:sz w:val="24"/>
+          <w:szCs w:val="24"/>
+        </w:rPr>
+        <w:t>SWIG</w:t>
+      </w:r>
+      <w:r>
+        <w:rPr>
+          <w:rFonts w:ascii="Times New Roman" w:eastAsia="Times New Roman" w:hAnsi="Times New Roman" w:cs="Times New Roman"/>
+          <w:sz w:val="24"/>
+          <w:szCs w:val="24"/>
+          <w:lang w:val="ru-RU"/>
+        </w:rPr>
+        <w:t>[</w:t>
+      </w:r>
+      <w:proofErr w:type="gramEnd"/>
+      <w:r>
+        <w:rPr>
+          <w:rFonts w:ascii="Times New Roman" w:eastAsia="Times New Roman" w:hAnsi="Times New Roman" w:cs="Times New Roman"/>
+          <w:sz w:val="24"/>
+          <w:szCs w:val="24"/>
+          <w:lang w:val="ru-RU"/>
+        </w:rPr>
+        <w:t>5]</w:t>
+      </w:r>
+      <w:r>
+        <w:rPr>
+          <w:rFonts w:ascii="Times New Roman" w:eastAsia="Times New Roman" w:hAnsi="Times New Roman" w:cs="Times New Roman"/>
+          <w:sz w:val="24"/>
+          <w:szCs w:val="24"/>
+        </w:rPr>
+        <w:t xml:space="preserve"> — автоматически</w:t>
+      </w:r>
+      <w:r>
+        <w:rPr>
+          <w:rFonts w:ascii="Times New Roman" w:eastAsia="Times New Roman" w:hAnsi="Times New Roman" w:cs="Times New Roman"/>
+          <w:sz w:val="24"/>
+          <w:szCs w:val="24"/>
+        </w:rPr>
+        <w:t xml:space="preserve">й генератор интерфейсов и </w:t>
+      </w:r>
+      <w:r>
+        <w:rPr>
+          <w:rFonts w:ascii="Times New Roman" w:eastAsia="Times New Roman" w:hAnsi="Times New Roman" w:cs="Times New Roman"/>
+          <w:sz w:val="24"/>
+          <w:szCs w:val="24"/>
+        </w:rPr>
+        <w:t>J</w:t>
+      </w:r>
+      <w:r>
+        <w:rPr>
+          <w:rFonts w:ascii="Times New Roman" w:eastAsia="Times New Roman" w:hAnsi="Times New Roman" w:cs="Times New Roman"/>
+          <w:sz w:val="24"/>
+          <w:szCs w:val="24"/>
+          <w:lang w:val="en-US"/>
+        </w:rPr>
+        <w:t>ava</w:t>
+      </w:r>
+      <w:r>
+        <w:rPr>
+          <w:rFonts w:ascii="Times New Roman" w:eastAsia="Times New Roman" w:hAnsi="Times New Roman" w:cs="Times New Roman"/>
+          <w:sz w:val="24"/>
+          <w:szCs w:val="24"/>
+        </w:rPr>
+        <w:t xml:space="preserve"> </w:t>
+      </w:r>
+      <w:r>
+        <w:rPr>
+          <w:rFonts w:ascii="Times New Roman" w:eastAsia="Times New Roman" w:hAnsi="Times New Roman" w:cs="Times New Roman"/>
+          <w:sz w:val="24"/>
+          <w:szCs w:val="24"/>
+          <w:lang w:val="en-US"/>
+        </w:rPr>
+        <w:t>Native</w:t>
+      </w:r>
+      <w:r>
+        <w:rPr>
+          <w:rFonts w:ascii="Times New Roman" w:eastAsia="Times New Roman" w:hAnsi="Times New Roman" w:cs="Times New Roman"/>
+          <w:sz w:val="24"/>
+          <w:szCs w:val="24"/>
+        </w:rPr>
+        <w:t xml:space="preserve"> </w:t>
+      </w:r>
+      <w:r>
+        <w:rPr>
+          <w:rFonts w:ascii="Times New Roman" w:eastAsia="Times New Roman" w:hAnsi="Times New Roman" w:cs="Times New Roman"/>
+          <w:sz w:val="24"/>
+          <w:szCs w:val="24"/>
+          <w:lang w:val="en-US"/>
+        </w:rPr>
+        <w:t>Interface</w:t>
+      </w:r>
+      <w:r>
+        <w:rPr>
+          <w:rFonts w:ascii="Times New Roman" w:eastAsia="Times New Roman" w:hAnsi="Times New Roman" w:cs="Times New Roman"/>
+          <w:sz w:val="24"/>
+          <w:szCs w:val="24"/>
+          <w:lang w:val="ru-RU"/>
+        </w:rPr>
+        <w:t>[2]</w:t>
+      </w:r>
+      <w:r>
+        <w:rPr>
+          <w:rFonts w:ascii="Times New Roman" w:eastAsia="Times New Roman" w:hAnsi="Times New Roman" w:cs="Times New Roman"/>
+          <w:sz w:val="24"/>
+          <w:szCs w:val="24"/>
+        </w:rPr>
+        <w:t xml:space="preserve"> - механизм для запуска кода под управлением виртуальной машины </w:t>
+      </w:r>
+      <w:proofErr w:type="spellStart"/>
+      <w:r>
+        <w:rPr>
+          <w:rFonts w:ascii="Times New Roman" w:eastAsia="Times New Roman" w:hAnsi="Times New Roman" w:cs="Times New Roman"/>
+          <w:sz w:val="24"/>
+          <w:szCs w:val="24"/>
+        </w:rPr>
+        <w:t>Java</w:t>
+      </w:r>
+      <w:proofErr w:type="spellEnd"/>
+      <w:r>
+        <w:rPr>
+          <w:rFonts w:ascii="Times New Roman" w:eastAsia="Times New Roman" w:hAnsi="Times New Roman" w:cs="Times New Roman"/>
+          <w:sz w:val="24"/>
+          <w:szCs w:val="24"/>
+        </w:rPr>
+        <w:t>\</w:t>
+      </w:r>
+      <w:proofErr w:type="spellStart"/>
+      <w:r>
+        <w:rPr>
+          <w:rFonts w:ascii="Times New Roman" w:eastAsia="Times New Roman" w:hAnsi="Times New Roman" w:cs="Times New Roman"/>
+          <w:sz w:val="24"/>
+          <w:szCs w:val="24"/>
+        </w:rPr>
+        <w:t>Kotlin</w:t>
+      </w:r>
+      <w:proofErr w:type="spellEnd"/>
+      <w:r>
+        <w:rPr>
+          <w:rFonts w:ascii="Times New Roman" w:eastAsia="Times New Roman" w:hAnsi="Times New Roman" w:cs="Times New Roman"/>
+          <w:sz w:val="24"/>
+          <w:szCs w:val="24"/>
+        </w:rPr>
+        <w:t xml:space="preserve"> (JVM), который дает возможность вызова функции С и С++ из программы на </w:t>
+      </w:r>
+      <w:proofErr w:type="spellStart"/>
+      <w:r>
+        <w:rPr>
+          <w:rFonts w:ascii="Times New Roman" w:eastAsia="Times New Roman" w:hAnsi="Times New Roman" w:cs="Times New Roman"/>
+          <w:sz w:val="24"/>
+          <w:szCs w:val="24"/>
+        </w:rPr>
+        <w:t>Java</w:t>
+      </w:r>
+      <w:proofErr w:type="spellEnd"/>
+      <w:r>
+        <w:rPr>
+          <w:rFonts w:ascii="Times New Roman" w:eastAsia="Times New Roman" w:hAnsi="Times New Roman" w:cs="Times New Roman"/>
+          <w:sz w:val="24"/>
+          <w:szCs w:val="24"/>
+        </w:rPr>
+        <w:t>\</w:t>
+      </w:r>
+      <w:proofErr w:type="spellStart"/>
+      <w:r>
+        <w:rPr>
+          <w:rFonts w:ascii="Times New Roman" w:eastAsia="Times New Roman" w:hAnsi="Times New Roman" w:cs="Times New Roman"/>
+          <w:sz w:val="24"/>
+          <w:szCs w:val="24"/>
+        </w:rPr>
+        <w:t>Kotlin</w:t>
+      </w:r>
+      <w:proofErr w:type="spellEnd"/>
+      <w:r>
+        <w:rPr>
+          <w:rFonts w:ascii="Times New Roman" w:eastAsia="Times New Roman" w:hAnsi="Times New Roman" w:cs="Times New Roman"/>
+          <w:sz w:val="24"/>
+          <w:szCs w:val="24"/>
+        </w:rPr>
+        <w:t xml:space="preserve">, и наоборот. </w:t>
+      </w:r>
+      <w:r>
+        <w:rPr>
+          <w:rFonts w:ascii="Times New Roman" w:eastAsia="Times New Roman" w:hAnsi="Times New Roman" w:cs="Times New Roman"/>
+          <w:sz w:val="24"/>
+          <w:szCs w:val="24"/>
+        </w:rPr>
+        <w:t>Задача является акту</w:t>
+      </w:r>
+      <w:r>
+        <w:rPr>
+          <w:rFonts w:ascii="Times New Roman" w:eastAsia="Times New Roman" w:hAnsi="Times New Roman" w:cs="Times New Roman"/>
+          <w:sz w:val="24"/>
+          <w:szCs w:val="24"/>
+        </w:rPr>
+        <w:t>альной по нескольким критериям</w:t>
+      </w:r>
+      <w:r>
+        <w:rPr>
+          <w:rFonts w:ascii="Times New Roman" w:eastAsia="Times New Roman" w:hAnsi="Times New Roman" w:cs="Times New Roman"/>
+          <w:sz w:val="24"/>
+          <w:szCs w:val="24"/>
+          <w:lang w:val="ru-RU"/>
+        </w:rPr>
+        <w:t xml:space="preserve">: </w:t>
+      </w:r>
+      <w:r>
+        <w:rPr>
+          <w:rFonts w:ascii="Times New Roman" w:eastAsia="Times New Roman" w:hAnsi="Times New Roman" w:cs="Times New Roman"/>
+          <w:sz w:val="24"/>
+          <w:szCs w:val="24"/>
+        </w:rPr>
+        <w:t>скорость исполнения кода, написанного на C и C++, как миниму</w:t>
+      </w:r>
+      <w:r>
+        <w:rPr>
+          <w:rFonts w:ascii="Times New Roman" w:eastAsia="Times New Roman" w:hAnsi="Times New Roman" w:cs="Times New Roman"/>
+          <w:sz w:val="24"/>
+          <w:szCs w:val="24"/>
+        </w:rPr>
+        <w:t xml:space="preserve">м в 6 раз быстрее кода на </w:t>
+      </w:r>
+      <w:proofErr w:type="spellStart"/>
+      <w:proofErr w:type="gramStart"/>
+      <w:r>
+        <w:rPr>
+          <w:rFonts w:ascii="Times New Roman" w:eastAsia="Times New Roman" w:hAnsi="Times New Roman" w:cs="Times New Roman"/>
+          <w:sz w:val="24"/>
+          <w:szCs w:val="24"/>
+        </w:rPr>
+        <w:t>Java</w:t>
+      </w:r>
+      <w:proofErr w:type="spellEnd"/>
+      <w:r>
+        <w:rPr>
+          <w:rFonts w:ascii="Times New Roman" w:eastAsia="Times New Roman" w:hAnsi="Times New Roman" w:cs="Times New Roman"/>
+          <w:sz w:val="24"/>
+          <w:szCs w:val="24"/>
+          <w:lang w:val="ru-RU"/>
+        </w:rPr>
+        <w:t>[</w:t>
+      </w:r>
+      <w:proofErr w:type="gramEnd"/>
+      <w:r>
+        <w:rPr>
+          <w:rFonts w:ascii="Times New Roman" w:eastAsia="Times New Roman" w:hAnsi="Times New Roman" w:cs="Times New Roman"/>
+          <w:sz w:val="24"/>
+          <w:szCs w:val="24"/>
+          <w:lang w:val="ru-RU"/>
+        </w:rPr>
+        <w:t>4]</w:t>
+      </w:r>
+      <w:r>
+        <w:rPr>
+          <w:rFonts w:ascii="Times New Roman" w:eastAsia="Times New Roman" w:hAnsi="Times New Roman" w:cs="Times New Roman"/>
+          <w:sz w:val="24"/>
+          <w:szCs w:val="24"/>
+        </w:rPr>
+        <w:t xml:space="preserve">, что является существенным </w:t>
+      </w:r>
+      <w:r>
+        <w:rPr>
+          <w:rFonts w:ascii="Times New Roman" w:eastAsia="Times New Roman" w:hAnsi="Times New Roman" w:cs="Times New Roman"/>
+          <w:sz w:val="24"/>
+          <w:szCs w:val="24"/>
+        </w:rPr>
+        <w:t>для приложений,</w:t>
+      </w:r>
+      <w:r>
+        <w:rPr>
+          <w:rFonts w:ascii="Times New Roman" w:eastAsia="Times New Roman" w:hAnsi="Times New Roman" w:cs="Times New Roman"/>
+          <w:sz w:val="24"/>
+          <w:szCs w:val="24"/>
+        </w:rPr>
+        <w:t xml:space="preserve"> р</w:t>
+      </w:r>
+      <w:r>
+        <w:rPr>
+          <w:rFonts w:ascii="Times New Roman" w:eastAsia="Times New Roman" w:hAnsi="Times New Roman" w:cs="Times New Roman"/>
+          <w:sz w:val="24"/>
+          <w:szCs w:val="24"/>
+        </w:rPr>
+        <w:t>аботающих в «реальном времени», т</w:t>
+      </w:r>
+      <w:r>
+        <w:rPr>
+          <w:rFonts w:ascii="Times New Roman" w:eastAsia="Times New Roman" w:hAnsi="Times New Roman" w:cs="Times New Roman"/>
+          <w:sz w:val="24"/>
+          <w:szCs w:val="24"/>
+        </w:rPr>
+        <w:t xml:space="preserve">акже возникает </w:t>
+      </w:r>
+      <w:r>
+        <w:rPr>
+          <w:rFonts w:ascii="Times New Roman" w:eastAsia="Times New Roman" w:hAnsi="Times New Roman" w:cs="Times New Roman"/>
+          <w:sz w:val="24"/>
+          <w:szCs w:val="24"/>
+        </w:rPr>
+        <w:t>необходимость использования библиотек,</w:t>
+      </w:r>
+      <w:r>
+        <w:rPr>
+          <w:rFonts w:ascii="Times New Roman" w:eastAsia="Times New Roman" w:hAnsi="Times New Roman" w:cs="Times New Roman"/>
+          <w:sz w:val="24"/>
+          <w:szCs w:val="24"/>
+        </w:rPr>
+        <w:t xml:space="preserve"> которые напи</w:t>
+      </w:r>
+      <w:r>
+        <w:rPr>
+          <w:rFonts w:ascii="Times New Roman" w:eastAsia="Times New Roman" w:hAnsi="Times New Roman" w:cs="Times New Roman"/>
+          <w:sz w:val="24"/>
+          <w:szCs w:val="24"/>
+        </w:rPr>
+        <w:t xml:space="preserve">саны только на C и C++ и </w:t>
+      </w:r>
+      <w:r>
+        <w:rPr>
+          <w:rFonts w:ascii="Times New Roman" w:eastAsia="Times New Roman" w:hAnsi="Times New Roman" w:cs="Times New Roman"/>
+          <w:sz w:val="24"/>
+          <w:szCs w:val="24"/>
+          <w:lang w:val="ru-RU"/>
+        </w:rPr>
+        <w:t xml:space="preserve">являются </w:t>
+      </w:r>
+      <w:r>
+        <w:rPr>
+          <w:rFonts w:ascii="Times New Roman" w:eastAsia="Times New Roman" w:hAnsi="Times New Roman" w:cs="Times New Roman"/>
+          <w:sz w:val="24"/>
+          <w:szCs w:val="24"/>
+        </w:rPr>
+        <w:t>сложны</w:t>
+      </w:r>
+      <w:r>
+        <w:rPr>
+          <w:rFonts w:ascii="Times New Roman" w:eastAsia="Times New Roman" w:hAnsi="Times New Roman" w:cs="Times New Roman"/>
+          <w:sz w:val="24"/>
+          <w:szCs w:val="24"/>
+          <w:lang w:val="ru-RU"/>
+        </w:rPr>
+        <w:t>ми для</w:t>
+      </w:r>
+      <w:r>
+        <w:rPr>
+          <w:rFonts w:ascii="Times New Roman" w:eastAsia="Times New Roman" w:hAnsi="Times New Roman" w:cs="Times New Roman"/>
+          <w:sz w:val="24"/>
+          <w:szCs w:val="24"/>
+        </w:rPr>
+        <w:t xml:space="preserve"> переноса</w:t>
+      </w:r>
+      <w:r>
+        <w:rPr>
+          <w:rFonts w:ascii="Times New Roman" w:eastAsia="Times New Roman" w:hAnsi="Times New Roman" w:cs="Times New Roman"/>
+          <w:sz w:val="24"/>
+          <w:szCs w:val="24"/>
+        </w:rPr>
+        <w:t xml:space="preserve"> на другую платформу.</w:t>
+      </w:r>
+    </w:p>
+    <w:p>
+      <w:pPr>
+        <w:spacing w:line="240" w:lineRule="auto"/>
+        <w:jc w:val="both"/>
+        <w:rPr>
+          <w:rFonts w:ascii="Times New Roman" w:eastAsia="Times New Roman" w:hAnsi="Times New Roman" w:cs="Times New Roman"/>
+          <w:sz w:val="24"/>
+          <w:szCs w:val="24"/>
+          <w:lang w:val="ru-RU"/>
+        </w:rPr>
+      </w:pPr>
+      <w:r>
+        <w:rPr>
+          <w:rFonts w:ascii="Times New Roman" w:eastAsia="Times New Roman" w:hAnsi="Times New Roman" w:cs="Times New Roman"/>
+          <w:sz w:val="24"/>
+          <w:szCs w:val="24"/>
+        </w:rPr>
+        <w:tab/>
+      </w:r>
+    </w:p>
+    <w:p>
+      <w:pPr>
+        <w:spacing w:line="240" w:lineRule="auto"/>
+        <w:jc w:val="both"/>
+        <w:rPr>
+          <w:rFonts w:ascii="Times New Roman" w:eastAsia="Times New Roman" w:hAnsi="Times New Roman" w:cs="Times New Roman"/>
+          <w:sz w:val="24"/>
+          <w:szCs w:val="24"/>
+          <w:lang w:val="ru-RU"/>
+        </w:rPr>
+      </w:pPr>
+      <w:r>
+        <w:rPr>
+          <w:rFonts w:ascii="Times New Roman" w:eastAsia="Times New Roman" w:hAnsi="Times New Roman" w:cs="Times New Roman"/>
+          <w:b/>
+          <w:sz w:val="24"/>
+          <w:szCs w:val="24"/>
+        </w:rPr>
         <w:t xml:space="preserve">Ключевые слова: </w:t>
       </w:r>
       <w:r>
@@ -1158,17 +1273,15 @@
         </w:rPr>
         <w:t xml:space="preserve">интерфейсы, библиотеки, </w:t>
       </w:r>
-      <w:proofErr w:type="gramStart"/>
-      <w:r>
-        <w:rPr>
-          <w:rFonts w:ascii="Times New Roman" w:eastAsia="Times New Roman" w:hAnsi="Times New Roman" w:cs="Times New Roman"/>
-          <w:sz w:val="24"/>
-          <w:szCs w:val="24"/>
-          <w:lang w:val="ru-RU"/>
-        </w:rPr>
-        <w:t>кросс-платформенный</w:t>
-      </w:r>
-      <w:proofErr w:type="gramEnd"/>
+      <w:r>
+        <w:rPr>
+          <w:rFonts w:ascii="Times New Roman" w:eastAsia="Times New Roman" w:hAnsi="Times New Roman" w:cs="Times New Roman"/>
+          <w:sz w:val="24"/>
+          <w:szCs w:val="24"/>
+          <w:lang w:val="ru-RU"/>
+        </w:rPr>
+        <w:t>кроссплатформенный</w:t>
+      </w:r>
       <w:r>
         <w:rPr>
           <w:rFonts w:ascii="Times New Roman" w:eastAsia="Times New Roman" w:hAnsi="Times New Roman" w:cs="Times New Roman"/>
@@ -3009,7 +3122,43 @@
           <w:sz w:val="24"/>
           <w:szCs w:val="24"/>
         </w:rPr>
-        <w:t>, загружающий указанную библиотеку. Следующий пример демонстрирует описание собственного метода.</w:t>
+        <w:t xml:space="preserve">, загружающий указанную библиотеку. Следующий пример демонстрирует описание собственного </w:t>
+      </w:r>
+      <w:proofErr w:type="gramStart"/>
+      <w:r>
+        <w:rPr>
+          <w:rFonts w:ascii="Times New Roman" w:eastAsia="Times New Roman" w:hAnsi="Times New Roman" w:cs="Times New Roman"/>
+          <w:sz w:val="24"/>
+          <w:szCs w:val="24"/>
+        </w:rPr>
+        <w:t>метода</w:t>
+      </w:r>
+      <w:r>
+        <w:rPr>
+          <w:rFonts w:ascii="Times New Roman" w:eastAsia="Times New Roman" w:hAnsi="Times New Roman" w:cs="Times New Roman"/>
+          <w:sz w:val="24"/>
+          <w:szCs w:val="24"/>
+          <w:lang w:val="en-US"/>
+        </w:rPr>
+        <w:t>[</w:t>
+      </w:r>
+      <w:proofErr w:type="gramEnd"/>
+      <w:r>
+        <w:rPr>
+          <w:rFonts w:ascii="Times New Roman" w:eastAsia="Times New Roman" w:hAnsi="Times New Roman" w:cs="Times New Roman"/>
+          <w:sz w:val="24"/>
+          <w:szCs w:val="24"/>
+          <w:lang w:val="en-US"/>
+        </w:rPr>
+        <w:t>3]</w:t>
+      </w:r>
+      <w:r>
+        <w:rPr>
+          <w:rFonts w:ascii="Times New Roman" w:eastAsia="Times New Roman" w:hAnsi="Times New Roman" w:cs="Times New Roman"/>
+          <w:sz w:val="24"/>
+          <w:szCs w:val="24"/>
+        </w:rPr>
+        <w:t>.</w:t>
       </w:r>
     </w:p>
     <w:p>
@@ -9701,6 +9850,15 @@
           <w:lang w:val="ru-RU"/>
         </w:rPr>
         <w:t>ом</w:t>
+      </w:r>
+      <w:r>
+        <w:rPr>
+          <w:rFonts w:ascii="Times New Roman" w:eastAsia="Times New Roman" w:hAnsi="Times New Roman" w:cs="Times New Roman"/>
+          <w:sz w:val="24"/>
+          <w:szCs w:val="24"/>
+          <w:lang w:val="ru-RU"/>
+        </w:rPr>
+        <w:t>[1]</w:t>
       </w:r>
       <w:r>
         <w:rPr>
@@ -14183,8 +14341,6 @@
           <w:szCs w:val="24"/>
         </w:rPr>
       </w:pPr>
-      <w:bookmarkStart w:id="0" w:name="_GoBack"/>
-      <w:bookmarkEnd w:id="0"/>
       <w:r>
         <w:rPr>
           <w:rFonts w:ascii="Times New Roman" w:eastAsia="Times New Roman" w:hAnsi="Times New Roman" w:cs="Times New Roman"/>
@@ -14631,6 +14787,15 @@
         </w:rPr>
         <w:t>Candidate of Technical Sciences</w:t>
       </w:r>
+      <w:r>
+        <w:rPr>
+          <w:rFonts w:ascii="Times New Roman" w:eastAsia="Times New Roman" w:hAnsi="Times New Roman" w:cs="Times New Roman"/>
+          <w:sz w:val="24"/>
+          <w:szCs w:val="24"/>
+          <w:lang w:val="en-US"/>
+        </w:rPr>
+        <w:t>, Docent</w:t>
+      </w:r>
     </w:p>
     <w:p>
       <w:pPr>
@@ -14898,7 +15063,7 @@
           <w:szCs w:val="24"/>
           <w:lang w:val="en-US"/>
         </w:rPr>
-        <w:t>Bachelor's</w:t>
+        <w:t>Student</w:t>
       </w:r>
     </w:p>
     <w:p>
@@ -14955,7 +15120,19 @@
           <w:szCs w:val="24"/>
           <w:lang w:val="en-US"/>
         </w:rPr>
-        <w:t>Tyulkin</w:t>
+        <w:t>Tyu</w:t>
+      </w:r>
+      <w:bookmarkStart w:id="0" w:name="_GoBack"/>
+      <w:bookmarkEnd w:id="0"/>
+      <w:r>
+        <w:rPr>
+          <w:rFonts w:ascii="Times New Roman" w:eastAsia="Times New Roman" w:hAnsi="Times New Roman" w:cs="Times New Roman"/>
+          <w:b/>
+          <w:sz w:val="24"/>
+          <w:szCs w:val="24"/>
+          <w:lang w:val="en-US"/>
+        </w:rPr>
+        <w:t>lkin</w:t>
       </w:r>
       <w:proofErr w:type="spellEnd"/>
       <w:r>
@@ -15065,7 +15242,7 @@
           <w:szCs w:val="24"/>
           <w:lang w:val="en-US"/>
         </w:rPr>
-        <w:t>Bachelor's</w:t>
+        <w:t>Student</w:t>
       </w:r>
     </w:p>
     <w:p>
@@ -17686,7 +17863,7 @@
 </file>
 
 <file path=customXml/itemProps1.xml><?xml version="1.0" encoding="utf-8"?>
-<ds:datastoreItem xmlns:ds="http://schemas.openxmlformats.org/officeDocument/2006/customXml" ds:itemID="{5B58F6C2-7D45-4585-A1AF-2ACB44549CB7}">
+<ds:datastoreItem xmlns:ds="http://schemas.openxmlformats.org/officeDocument/2006/customXml" ds:itemID="{80D20600-2814-4CE3-BBE0-D8E7FCE1AA3C}">
   <ds:schemaRefs>
     <ds:schemaRef ds:uri="http://schemas.openxmlformats.org/officeDocument/2006/bibliography"/>
   </ds:schemaRefs>

</xml_diff>